<commit_message>
Se completo el análisis bibliográfico
</commit_message>
<xml_diff>
--- a/Documentos/Análisis bibliográfico.docx
+++ b/Documentos/Análisis bibliográfico.docx
@@ -1,6 +1,6 @@
 
 <file path=word/document.xml><?xml version="1.0" encoding="utf-8"?>
-<w:document xmlns:wpc="http://schemas.microsoft.com/office/word/2010/wordprocessingCanvas" xmlns:cx="http://schemas.microsoft.com/office/drawing/2014/chartex" xmlns:cx1="http://schemas.microsoft.com/office/drawing/2015/9/8/chartex" xmlns:cx2="http://schemas.microsoft.com/office/drawing/2015/10/21/chartex" xmlns:cx3="http://schemas.microsoft.com/office/drawing/2016/5/9/chartex" xmlns:cx4="http://schemas.microsoft.com/office/drawing/2016/5/10/chartex" xmlns:cx5="http://schemas.microsoft.com/office/drawing/2016/5/11/chartex" xmlns:cx6="http://schemas.microsoft.com/office/drawing/2016/5/12/chartex" xmlns:cx7="http://schemas.microsoft.com/office/drawing/2016/5/13/chartex" xmlns:cx8="http://schemas.microsoft.com/office/drawing/2016/5/14/chartex" xmlns:mc="http://schemas.openxmlformats.org/markup-compatibility/2006" xmlns:aink="http://schemas.microsoft.com/office/drawing/2016/ink" xmlns:am3d="http://schemas.microsoft.com/office/drawing/2017/model3d" xmlns:o="urn:schemas-microsoft-com:office:office" xmlns:r="http://schemas.openxmlformats.org/officeDocument/2006/relationships" xmlns:m="http://schemas.openxmlformats.org/officeDocument/2006/math" xmlns:v="urn:schemas-microsoft-com:vml" xmlns:wp14="http://schemas.microsoft.com/office/word/2010/wordprocessingDrawing" xmlns:wp="http://schemas.openxmlformats.org/drawingml/2006/wordprocessingDrawing" xmlns:w10="urn:schemas-microsoft-com:office:word" xmlns:w="http://schemas.openxmlformats.org/wordprocessingml/2006/main" xmlns:w14="http://schemas.microsoft.com/office/word/2010/wordml" xmlns:w15="http://schemas.microsoft.com/office/word/2012/wordml" xmlns:w16cex="http://schemas.microsoft.com/office/word/2018/wordml/cex" xmlns:w16cid="http://schemas.microsoft.com/office/word/2016/wordml/cid" xmlns:w16="http://schemas.microsoft.com/office/word/2018/wordml" xmlns:w16se="http://schemas.microsoft.com/office/word/2015/wordml/symex" xmlns:wpg="http://schemas.microsoft.com/office/word/2010/wordprocessingGroup" xmlns:wpi="http://schemas.microsoft.com/office/word/2010/wordprocessingInk" xmlns:wne="http://schemas.microsoft.com/office/word/2006/wordml" xmlns:wps="http://schemas.microsoft.com/office/word/2010/wordprocessingShape" mc:Ignorable="w14 w15 w16se w16cid w16 w16cex wp14">
+<w:document xmlns:wpc="http://schemas.microsoft.com/office/word/2010/wordprocessingCanvas" xmlns:cx="http://schemas.microsoft.com/office/drawing/2014/chartex" xmlns:cx1="http://schemas.microsoft.com/office/drawing/2015/9/8/chartex" xmlns:cx2="http://schemas.microsoft.com/office/drawing/2015/10/21/chartex" xmlns:cx3="http://schemas.microsoft.com/office/drawing/2016/5/9/chartex" xmlns:cx4="http://schemas.microsoft.com/office/drawing/2016/5/10/chartex" xmlns:cx5="http://schemas.microsoft.com/office/drawing/2016/5/11/chartex" xmlns:cx6="http://schemas.microsoft.com/office/drawing/2016/5/12/chartex" xmlns:cx7="http://schemas.microsoft.com/office/drawing/2016/5/13/chartex" xmlns:cx8="http://schemas.microsoft.com/office/drawing/2016/5/14/chartex" xmlns:mc="http://schemas.openxmlformats.org/markup-compatibility/2006" xmlns:aink="http://schemas.microsoft.com/office/drawing/2016/ink" xmlns:am3d="http://schemas.microsoft.com/office/drawing/2017/model3d" xmlns:o="urn:schemas-microsoft-com:office:office" xmlns:r="http://schemas.openxmlformats.org/officeDocument/2006/relationships" xmlns:m="http://schemas.openxmlformats.org/officeDocument/2006/math" xmlns:v="urn:schemas-microsoft-com:vml" xmlns:wp14="http://schemas.microsoft.com/office/word/2010/wordprocessingDrawing" xmlns:wp="http://schemas.openxmlformats.org/drawingml/2006/wordprocessingDrawing" xmlns:w10="urn:schemas-microsoft-com:office:word" xmlns:w="http://schemas.openxmlformats.org/wordprocessingml/2006/main" xmlns:w14="http://schemas.microsoft.com/office/word/2010/wordml" xmlns:w15="http://schemas.microsoft.com/office/word/2012/wordml" xmlns:w16cid="http://schemas.microsoft.com/office/word/2016/wordml/cid" xmlns:w16se="http://schemas.microsoft.com/office/word/2015/wordml/symex" xmlns:wpg="http://schemas.microsoft.com/office/word/2010/wordprocessingGroup" xmlns:wpi="http://schemas.microsoft.com/office/word/2010/wordprocessingInk" xmlns:wne="http://schemas.microsoft.com/office/word/2006/wordml" xmlns:wps="http://schemas.microsoft.com/office/word/2010/wordprocessingShape" mc:Ignorable="w14 w15 w16se w16cid wp14">
   <w:body>
     <w:p>
       <w:pPr>
@@ -67,7 +67,7 @@
     </w:p>
     <w:p>
       <w:pPr>
-        <w:pStyle w:val="ListParagraph"/>
+        <w:pStyle w:val="Prrafodelista"/>
         <w:numPr>
           <w:ilvl w:val="0"/>
           <w:numId w:val="1"/>
@@ -319,6 +319,7 @@
           <w:id w:val="-296450608"/>
           <w:citation/>
         </w:sdtPr>
+        <w:sdtEndPr/>
         <w:sdtContent>
           <w:r>
             <w:rPr>
@@ -693,7 +694,7 @@
     </w:p>
     <w:p>
       <w:pPr>
-        <w:pStyle w:val="ListParagraph"/>
+        <w:pStyle w:val="Prrafodelista"/>
         <w:numPr>
           <w:ilvl w:val="0"/>
           <w:numId w:val="2"/>
@@ -716,7 +717,7 @@
     </w:p>
     <w:p>
       <w:pPr>
-        <w:pStyle w:val="ListParagraph"/>
+        <w:pStyle w:val="Prrafodelista"/>
         <w:numPr>
           <w:ilvl w:val="0"/>
           <w:numId w:val="2"/>
@@ -739,7 +740,7 @@
     </w:p>
     <w:p>
       <w:pPr>
-        <w:pStyle w:val="ListParagraph"/>
+        <w:pStyle w:val="Prrafodelista"/>
         <w:numPr>
           <w:ilvl w:val="0"/>
           <w:numId w:val="2"/>
@@ -778,7 +779,7 @@
     </w:p>
     <w:p>
       <w:pPr>
-        <w:pStyle w:val="ListParagraph"/>
+        <w:pStyle w:val="Prrafodelista"/>
         <w:numPr>
           <w:ilvl w:val="0"/>
           <w:numId w:val="2"/>
@@ -812,13 +813,17 @@
         <w:jc w:val="both"/>
         <w:rPr>
           <w:rFonts w:ascii="Arial" w:hAnsi="Arial" w:cs="Arial"/>
-          <w:sz w:val="24"/>
-          <w:szCs w:val="24"/>
-        </w:rPr>
-      </w:pPr>
-      <w:r>
-        <w:rPr>
-          <w:rFonts w:ascii="Arial" w:hAnsi="Arial" w:cs="Arial"/>
+          <w:b/>
+          <w:bCs/>
+          <w:sz w:val="24"/>
+          <w:szCs w:val="24"/>
+        </w:rPr>
+      </w:pPr>
+      <w:r>
+        <w:rPr>
+          <w:rFonts w:ascii="Arial" w:hAnsi="Arial" w:cs="Arial"/>
+          <w:b/>
+          <w:bCs/>
           <w:sz w:val="24"/>
           <w:szCs w:val="24"/>
         </w:rPr>
@@ -827,6 +832,11 @@
     </w:p>
     <w:p>
       <w:pPr>
+        <w:pStyle w:val="Prrafodelista"/>
+        <w:numPr>
+          <w:ilvl w:val="0"/>
+          <w:numId w:val="8"/>
+        </w:numPr>
         <w:jc w:val="both"/>
         <w:rPr>
           <w:rFonts w:ascii="Arial" w:hAnsi="Arial" w:cs="Arial"/>
@@ -863,7 +873,7 @@
     </w:p>
     <w:p>
       <w:pPr>
-        <w:pStyle w:val="ListParagraph"/>
+        <w:pStyle w:val="Prrafodelista"/>
         <w:numPr>
           <w:ilvl w:val="0"/>
           <w:numId w:val="6"/>
@@ -881,12 +891,28 @@
           <w:sz w:val="24"/>
           <w:szCs w:val="24"/>
         </w:rPr>
-        <w:t>Selección de traductores: Se conformaron dos grupos independientes de traductores. El primero estuvo compuesto por tres traductores profesionales del ingles y el segundo por tres estudiantes avanzadas de psicología con una formación bilingüe en inglés sólida y acreditada. Estos traductores realizaron actividades reportando resultados a un comité formado por la directora del proyecto y dos especialistas en psicología clínica para obtener una versión experimental del BDI-II.</w:t>
+        <w:t xml:space="preserve">Selección de traductores: Se conformaron dos grupos independientes de traductores. El primero estuvo compuesto por tres traductores profesionales del </w:t>
+      </w:r>
+      <w:r>
+        <w:rPr>
+          <w:rFonts w:ascii="Arial" w:hAnsi="Arial" w:cs="Arial"/>
+          <w:sz w:val="24"/>
+          <w:szCs w:val="24"/>
+        </w:rPr>
+        <w:t>inglés</w:t>
+      </w:r>
+      <w:r>
+        <w:rPr>
+          <w:rFonts w:ascii="Arial" w:hAnsi="Arial" w:cs="Arial"/>
+          <w:sz w:val="24"/>
+          <w:szCs w:val="24"/>
+        </w:rPr>
+        <w:t xml:space="preserve"> y el segundo por tres estudiantes avanzadas de psicología con una formación bilingüe en inglés sólida y acreditada. Estos traductores realizaron actividades reportando resultados a un comité formado por la directora del proyecto y dos especialistas en psicología clínica para obtener una versión experimental del BDI-II.</w:t>
       </w:r>
     </w:p>
     <w:p>
       <w:pPr>
-        <w:pStyle w:val="ListParagraph"/>
+        <w:pStyle w:val="Prrafodelista"/>
         <w:jc w:val="both"/>
         <w:rPr>
           <w:rFonts w:ascii="Arial" w:hAnsi="Arial" w:cs="Arial"/>
@@ -897,7 +923,7 @@
     </w:p>
     <w:p>
       <w:pPr>
-        <w:pStyle w:val="ListParagraph"/>
+        <w:pStyle w:val="Prrafodelista"/>
         <w:numPr>
           <w:ilvl w:val="0"/>
           <w:numId w:val="6"/>
@@ -915,61 +941,39 @@
           <w:sz w:val="24"/>
           <w:szCs w:val="24"/>
         </w:rPr>
-        <w:t xml:space="preserve">Traducción-back </w:t>
-      </w:r>
-      <w:proofErr w:type="spellStart"/>
-      <w:r>
-        <w:rPr>
-          <w:rFonts w:ascii="Arial" w:hAnsi="Arial" w:cs="Arial"/>
-          <w:sz w:val="24"/>
-          <w:szCs w:val="24"/>
-        </w:rPr>
-        <w:t>translation</w:t>
-      </w:r>
-      <w:proofErr w:type="spellEnd"/>
-      <w:r>
-        <w:rPr>
-          <w:rFonts w:ascii="Arial" w:hAnsi="Arial" w:cs="Arial"/>
-          <w:sz w:val="24"/>
-          <w:szCs w:val="24"/>
-        </w:rPr>
-        <w:t xml:space="preserve">: Para garantizar la equivalencia lingüística de los enunciados del BDI-II se utilizó un diseño de </w:t>
-      </w:r>
-      <w:proofErr w:type="spellStart"/>
-      <w:r>
-        <w:rPr>
-          <w:rFonts w:ascii="Arial" w:hAnsi="Arial" w:cs="Arial"/>
-          <w:sz w:val="24"/>
-          <w:szCs w:val="24"/>
-        </w:rPr>
-        <w:t>re-traducción</w:t>
-      </w:r>
-      <w:proofErr w:type="spellEnd"/>
-      <w:r>
-        <w:rPr>
-          <w:rFonts w:ascii="Arial" w:hAnsi="Arial" w:cs="Arial"/>
-          <w:sz w:val="24"/>
-          <w:szCs w:val="24"/>
-        </w:rPr>
-        <w:t xml:space="preserve"> (back </w:t>
-      </w:r>
-      <w:proofErr w:type="spellStart"/>
-      <w:r>
-        <w:rPr>
-          <w:rFonts w:ascii="Arial" w:hAnsi="Arial" w:cs="Arial"/>
-          <w:sz w:val="24"/>
-          <w:szCs w:val="24"/>
-        </w:rPr>
-        <w:t>translation</w:t>
-      </w:r>
-      <w:proofErr w:type="spellEnd"/>
-      <w:r>
-        <w:rPr>
-          <w:rFonts w:ascii="Arial" w:hAnsi="Arial" w:cs="Arial"/>
-          <w:sz w:val="24"/>
-          <w:szCs w:val="24"/>
-        </w:rPr>
-        <w:t>). Esto permite , por un lado, evitar la modificaciones radicales en el contenido de los ítems y, por otro, considerar el significado psicológico de los términos antes que una equivalencia literal. Este proceso se puede apreciar en la tabla 1.</w:t>
+        <w:t xml:space="preserve">Traducción-back translation: Para garantizar la equivalencia lingüística de los enunciados del BDI-II se utilizó un diseño de re-traducción (back translation). Esto </w:t>
+      </w:r>
+      <w:r>
+        <w:rPr>
+          <w:rFonts w:ascii="Arial" w:hAnsi="Arial" w:cs="Arial"/>
+          <w:sz w:val="24"/>
+          <w:szCs w:val="24"/>
+        </w:rPr>
+        <w:t>permite,</w:t>
+      </w:r>
+      <w:r>
+        <w:rPr>
+          <w:rFonts w:ascii="Arial" w:hAnsi="Arial" w:cs="Arial"/>
+          <w:sz w:val="24"/>
+          <w:szCs w:val="24"/>
+        </w:rPr>
+        <w:t xml:space="preserve"> por un lado, evitar </w:t>
+      </w:r>
+      <w:r>
+        <w:rPr>
+          <w:rFonts w:ascii="Arial" w:hAnsi="Arial" w:cs="Arial"/>
+          <w:sz w:val="24"/>
+          <w:szCs w:val="24"/>
+        </w:rPr>
+        <w:t>las modificaciones radicales</w:t>
+      </w:r>
+      <w:r>
+        <w:rPr>
+          <w:rFonts w:ascii="Arial" w:hAnsi="Arial" w:cs="Arial"/>
+          <w:sz w:val="24"/>
+          <w:szCs w:val="24"/>
+        </w:rPr>
+        <w:t xml:space="preserve"> en el contenido de los ítems y, por otro, considerar el significado psicológico de los términos antes que una equivalencia literal. Este proceso se puede apreciar en la tabla 1.</w:t>
       </w:r>
     </w:p>
     <w:p>
@@ -994,7 +998,7 @@
     </w:p>
     <w:p>
       <w:pPr>
-        <w:pStyle w:val="ListParagraph"/>
+        <w:pStyle w:val="Prrafodelista"/>
         <w:jc w:val="center"/>
         <w:rPr>
           <w:rFonts w:ascii="Arial" w:hAnsi="Arial" w:cs="Arial"/>
@@ -1005,7 +1009,7 @@
     </w:p>
     <w:tbl>
       <w:tblPr>
-        <w:tblStyle w:val="TableGrid"/>
+        <w:tblStyle w:val="Tablaconcuadrcula"/>
         <w:tblW w:w="0" w:type="auto"/>
         <w:tblInd w:w="720" w:type="dxa"/>
         <w:tblLook w:val="04A0" w:firstRow="1" w:lastRow="0" w:firstColumn="1" w:lastColumn="0" w:noHBand="0" w:noVBand="1"/>
@@ -1025,7 +1029,7 @@
           </w:tcPr>
           <w:p>
             <w:pPr>
-              <w:pStyle w:val="ListParagraph"/>
+              <w:pStyle w:val="Prrafodelista"/>
               <w:ind w:left="0"/>
               <w:jc w:val="center"/>
               <w:rPr>
@@ -1045,7 +1049,7 @@
           </w:p>
           <w:p>
             <w:pPr>
-              <w:pStyle w:val="ListParagraph"/>
+              <w:pStyle w:val="Prrafodelista"/>
               <w:ind w:left="0"/>
               <w:jc w:val="center"/>
               <w:rPr>
@@ -1057,7 +1061,7 @@
           </w:p>
           <w:p>
             <w:pPr>
-              <w:pStyle w:val="ListParagraph"/>
+              <w:pStyle w:val="Prrafodelista"/>
               <w:ind w:left="0"/>
               <w:jc w:val="both"/>
               <w:rPr>
@@ -1082,7 +1086,7 @@
           </w:tcPr>
           <w:p>
             <w:pPr>
-              <w:pStyle w:val="ListParagraph"/>
+              <w:pStyle w:val="Prrafodelista"/>
               <w:ind w:left="0"/>
               <w:jc w:val="center"/>
               <w:rPr>
@@ -1102,7 +1106,7 @@
           </w:p>
           <w:p>
             <w:pPr>
-              <w:pStyle w:val="ListParagraph"/>
+              <w:pStyle w:val="Prrafodelista"/>
               <w:ind w:left="0"/>
               <w:jc w:val="center"/>
               <w:rPr>
@@ -1114,7 +1118,7 @@
           </w:p>
           <w:p>
             <w:pPr>
-              <w:pStyle w:val="ListParagraph"/>
+              <w:pStyle w:val="Prrafodelista"/>
               <w:ind w:left="0"/>
               <w:jc w:val="both"/>
               <w:rPr>
@@ -1158,7 +1162,7 @@
           </w:tcPr>
           <w:p>
             <w:pPr>
-              <w:pStyle w:val="ListParagraph"/>
+              <w:pStyle w:val="Prrafodelista"/>
               <w:ind w:left="0"/>
               <w:jc w:val="center"/>
               <w:rPr>
@@ -1178,7 +1182,7 @@
           </w:p>
           <w:p>
             <w:pPr>
-              <w:pStyle w:val="ListParagraph"/>
+              <w:pStyle w:val="Prrafodelista"/>
               <w:ind w:left="0"/>
               <w:jc w:val="center"/>
               <w:rPr>
@@ -1190,7 +1194,7 @@
           </w:p>
           <w:p>
             <w:pPr>
-              <w:pStyle w:val="ListParagraph"/>
+              <w:pStyle w:val="Prrafodelista"/>
               <w:ind w:left="0"/>
               <w:jc w:val="both"/>
               <w:rPr>
@@ -1215,7 +1219,7 @@
           </w:tcPr>
           <w:p>
             <w:pPr>
-              <w:pStyle w:val="ListParagraph"/>
+              <w:pStyle w:val="Prrafodelista"/>
               <w:ind w:left="0"/>
               <w:jc w:val="center"/>
               <w:rPr>
@@ -1235,7 +1239,7 @@
           </w:p>
           <w:p>
             <w:pPr>
-              <w:pStyle w:val="ListParagraph"/>
+              <w:pStyle w:val="Prrafodelista"/>
               <w:ind w:left="0"/>
               <w:jc w:val="center"/>
               <w:rPr>
@@ -1247,7 +1251,7 @@
           </w:p>
           <w:p>
             <w:pPr>
-              <w:pStyle w:val="ListParagraph"/>
+              <w:pStyle w:val="Prrafodelista"/>
               <w:ind w:left="0"/>
               <w:jc w:val="both"/>
               <w:rPr>
@@ -1262,35 +1266,37 @@
                 <w:sz w:val="18"/>
                 <w:szCs w:val="18"/>
               </w:rPr>
-              <w:t xml:space="preserve">Versión de inglés por </w:t>
-            </w:r>
-            <w:proofErr w:type="spellStart"/>
-            <w:r>
+              <w:t>Versión de inglés por re-traducción de VEC1</w:t>
+            </w:r>
+          </w:p>
+        </w:tc>
+        <w:tc>
+          <w:tcPr>
+            <w:tcW w:w="1593" w:type="dxa"/>
+          </w:tcPr>
+          <w:p>
+            <w:pPr>
+              <w:pStyle w:val="Prrafodelista"/>
+              <w:ind w:left="0"/>
+              <w:jc w:val="center"/>
               <w:rPr>
                 <w:rFonts w:ascii="Arial" w:hAnsi="Arial" w:cs="Arial"/>
                 <w:sz w:val="18"/>
                 <w:szCs w:val="18"/>
               </w:rPr>
-              <w:t>re-traducción</w:t>
-            </w:r>
-            <w:proofErr w:type="spellEnd"/>
+            </w:pPr>
             <w:r>
               <w:rPr>
                 <w:rFonts w:ascii="Arial" w:hAnsi="Arial" w:cs="Arial"/>
                 <w:sz w:val="18"/>
                 <w:szCs w:val="18"/>
               </w:rPr>
-              <w:t xml:space="preserve"> de VEC1</w:t>
-            </w:r>
-          </w:p>
-        </w:tc>
-        <w:tc>
-          <w:tcPr>
-            <w:tcW w:w="1593" w:type="dxa"/>
-          </w:tcPr>
-          <w:p>
-            <w:pPr>
-              <w:pStyle w:val="ListParagraph"/>
+              <w:t>Traductor C</w:t>
+            </w:r>
+          </w:p>
+          <w:p>
+            <w:pPr>
+              <w:pStyle w:val="Prrafodelista"/>
               <w:ind w:left="0"/>
               <w:jc w:val="center"/>
               <w:rPr>
@@ -1299,63 +1305,25 @@
                 <w:szCs w:val="18"/>
               </w:rPr>
             </w:pPr>
-            <w:r>
+          </w:p>
+          <w:p>
+            <w:pPr>
+              <w:pStyle w:val="Prrafodelista"/>
+              <w:ind w:left="0"/>
+              <w:jc w:val="both"/>
               <w:rPr>
                 <w:rFonts w:ascii="Arial" w:hAnsi="Arial" w:cs="Arial"/>
                 <w:sz w:val="18"/>
                 <w:szCs w:val="18"/>
               </w:rPr>
-              <w:t>Traductor C</w:t>
-            </w:r>
-          </w:p>
-          <w:p>
-            <w:pPr>
-              <w:pStyle w:val="ListParagraph"/>
-              <w:ind w:left="0"/>
-              <w:jc w:val="center"/>
+            </w:pPr>
+            <w:r>
               <w:rPr>
                 <w:rFonts w:ascii="Arial" w:hAnsi="Arial" w:cs="Arial"/>
                 <w:sz w:val="18"/>
                 <w:szCs w:val="18"/>
               </w:rPr>
-            </w:pPr>
-          </w:p>
-          <w:p>
-            <w:pPr>
-              <w:pStyle w:val="ListParagraph"/>
-              <w:ind w:left="0"/>
-              <w:jc w:val="both"/>
-              <w:rPr>
-                <w:rFonts w:ascii="Arial" w:hAnsi="Arial" w:cs="Arial"/>
-                <w:sz w:val="18"/>
-                <w:szCs w:val="18"/>
-              </w:rPr>
-            </w:pPr>
-            <w:r>
-              <w:rPr>
-                <w:rFonts w:ascii="Arial" w:hAnsi="Arial" w:cs="Arial"/>
-                <w:sz w:val="18"/>
-                <w:szCs w:val="18"/>
-              </w:rPr>
-              <w:t xml:space="preserve">Comparación de la versión en castellano y de la </w:t>
-            </w:r>
-            <w:proofErr w:type="spellStart"/>
-            <w:r>
-              <w:rPr>
-                <w:rFonts w:ascii="Arial" w:hAnsi="Arial" w:cs="Arial"/>
-                <w:sz w:val="18"/>
-                <w:szCs w:val="18"/>
-              </w:rPr>
-              <w:t>re-traducción</w:t>
-            </w:r>
-            <w:proofErr w:type="spellEnd"/>
-            <w:r>
-              <w:rPr>
-                <w:rFonts w:ascii="Arial" w:hAnsi="Arial" w:cs="Arial"/>
-                <w:sz w:val="18"/>
-                <w:szCs w:val="18"/>
-              </w:rPr>
-              <w:t xml:space="preserve"> (VEC1 y VIR1)</w:t>
+              <w:t>Comparación de la versión en castellano y de la re-traducción (VEC1 y VIR1)</w:t>
             </w:r>
           </w:p>
         </w:tc>
@@ -1368,7 +1336,7 @@
           </w:tcPr>
           <w:p>
             <w:pPr>
-              <w:pStyle w:val="ListParagraph"/>
+              <w:pStyle w:val="Prrafodelista"/>
               <w:ind w:left="0"/>
               <w:jc w:val="both"/>
               <w:rPr>
@@ -1392,7 +1360,7 @@
           </w:p>
           <w:p>
             <w:pPr>
-              <w:pStyle w:val="ListParagraph"/>
+              <w:pStyle w:val="Prrafodelista"/>
               <w:ind w:left="0"/>
               <w:jc w:val="both"/>
               <w:rPr>
@@ -1420,7 +1388,7 @@
           </w:p>
           <w:p>
             <w:pPr>
-              <w:pStyle w:val="ListParagraph"/>
+              <w:pStyle w:val="Prrafodelista"/>
               <w:ind w:left="0"/>
               <w:jc w:val="both"/>
               <w:rPr>
@@ -1435,30 +1403,32 @@
                 <w:sz w:val="18"/>
                 <w:szCs w:val="18"/>
               </w:rPr>
-              <w:t xml:space="preserve">34 permanecieron idénticas en la </w:t>
-            </w:r>
-            <w:proofErr w:type="spellStart"/>
-            <w:r>
+              <w:t>34 permanecieron idénticas en la re-traducción (37.7%).</w:t>
+            </w:r>
+          </w:p>
+          <w:p>
+            <w:pPr>
+              <w:pStyle w:val="Prrafodelista"/>
+              <w:ind w:left="0"/>
+              <w:jc w:val="both"/>
               <w:rPr>
                 <w:rFonts w:ascii="Arial" w:hAnsi="Arial" w:cs="Arial"/>
                 <w:sz w:val="18"/>
                 <w:szCs w:val="18"/>
               </w:rPr>
-              <w:t>re-traducción</w:t>
-            </w:r>
-            <w:proofErr w:type="spellEnd"/>
+            </w:pPr>
             <w:r>
               <w:rPr>
                 <w:rFonts w:ascii="Arial" w:hAnsi="Arial" w:cs="Arial"/>
                 <w:sz w:val="18"/>
                 <w:szCs w:val="18"/>
               </w:rPr>
-              <w:t xml:space="preserve"> (37.7%).</w:t>
-            </w:r>
-          </w:p>
-          <w:p>
-            <w:pPr>
-              <w:pStyle w:val="ListParagraph"/>
+              <w:t>26 enunciados difirieron en una palabra (28.8%).</w:t>
+            </w:r>
+          </w:p>
+          <w:p>
+            <w:pPr>
+              <w:pStyle w:val="Prrafodelista"/>
               <w:ind w:left="0"/>
               <w:jc w:val="both"/>
               <w:rPr>
@@ -1473,12 +1443,12 @@
                 <w:sz w:val="18"/>
                 <w:szCs w:val="18"/>
               </w:rPr>
-              <w:t>26 enunciados difirieron en una palabra (28.8%).</w:t>
-            </w:r>
-          </w:p>
-          <w:p>
-            <w:pPr>
-              <w:pStyle w:val="ListParagraph"/>
+              <w:t>13 enunciados difirieron en dos palabras (14.4%).</w:t>
+            </w:r>
+          </w:p>
+          <w:p>
+            <w:pPr>
+              <w:pStyle w:val="Prrafodelista"/>
               <w:ind w:left="0"/>
               <w:jc w:val="both"/>
               <w:rPr>
@@ -1493,12 +1463,51 @@
                 <w:sz w:val="18"/>
                 <w:szCs w:val="18"/>
               </w:rPr>
-              <w:t>13 enunciados difirieron en dos palabras (14.4%).</w:t>
-            </w:r>
-          </w:p>
-          <w:p>
-            <w:pPr>
-              <w:pStyle w:val="ListParagraph"/>
+              <w:t>17 enunciados difirieron en tres palabras o más (18.8%).</w:t>
+            </w:r>
+          </w:p>
+        </w:tc>
+      </w:tr>
+      <w:tr>
+        <w:tc>
+          <w:tcPr>
+            <w:tcW w:w="1541" w:type="dxa"/>
+          </w:tcPr>
+          <w:p>
+            <w:pPr>
+              <w:pStyle w:val="Prrafodelista"/>
+              <w:ind w:left="0"/>
+              <w:jc w:val="center"/>
+              <w:rPr>
+                <w:rFonts w:ascii="Arial" w:hAnsi="Arial" w:cs="Arial"/>
+                <w:sz w:val="18"/>
+                <w:szCs w:val="18"/>
+              </w:rPr>
+            </w:pPr>
+            <w:r>
+              <w:rPr>
+                <w:rFonts w:ascii="Arial" w:hAnsi="Arial" w:cs="Arial"/>
+                <w:sz w:val="18"/>
+                <w:szCs w:val="18"/>
+              </w:rPr>
+              <w:t>Traductor D</w:t>
+            </w:r>
+          </w:p>
+          <w:p>
+            <w:pPr>
+              <w:pStyle w:val="Prrafodelista"/>
+              <w:ind w:left="0"/>
+              <w:jc w:val="center"/>
+              <w:rPr>
+                <w:rFonts w:ascii="Arial" w:hAnsi="Arial" w:cs="Arial"/>
+                <w:sz w:val="18"/>
+                <w:szCs w:val="18"/>
+              </w:rPr>
+            </w:pPr>
+          </w:p>
+          <w:p>
+            <w:pPr>
+              <w:pStyle w:val="Prrafodelista"/>
               <w:ind w:left="0"/>
               <w:jc w:val="both"/>
               <w:rPr>
@@ -1513,7 +1522,254 @@
                 <w:sz w:val="18"/>
                 <w:szCs w:val="18"/>
               </w:rPr>
-              <w:t>17 enunciados difirieron en tres palabras o más (18.8%).</w:t>
+              <w:t>BDI-II original (del inglés a castellano)</w:t>
+            </w:r>
+          </w:p>
+        </w:tc>
+        <w:tc>
+          <w:tcPr>
+            <w:tcW w:w="1583" w:type="dxa"/>
+          </w:tcPr>
+          <w:p>
+            <w:pPr>
+              <w:pStyle w:val="Prrafodelista"/>
+              <w:ind w:left="0"/>
+              <w:jc w:val="center"/>
+              <w:rPr>
+                <w:rFonts w:ascii="Arial" w:hAnsi="Arial" w:cs="Arial"/>
+                <w:sz w:val="18"/>
+                <w:szCs w:val="18"/>
+              </w:rPr>
+            </w:pPr>
+            <w:r>
+              <w:rPr>
+                <w:rFonts w:ascii="Arial" w:hAnsi="Arial" w:cs="Arial"/>
+                <w:sz w:val="18"/>
+                <w:szCs w:val="18"/>
+              </w:rPr>
+              <w:t>VEC2</w:t>
+            </w:r>
+          </w:p>
+          <w:p>
+            <w:pPr>
+              <w:pStyle w:val="Prrafodelista"/>
+              <w:ind w:left="0"/>
+              <w:jc w:val="center"/>
+              <w:rPr>
+                <w:rFonts w:ascii="Arial" w:hAnsi="Arial" w:cs="Arial"/>
+                <w:sz w:val="18"/>
+                <w:szCs w:val="18"/>
+              </w:rPr>
+            </w:pPr>
+          </w:p>
+          <w:p>
+            <w:pPr>
+              <w:pStyle w:val="Prrafodelista"/>
+              <w:ind w:left="0"/>
+              <w:jc w:val="both"/>
+              <w:rPr>
+                <w:rFonts w:ascii="Arial" w:hAnsi="Arial" w:cs="Arial"/>
+                <w:sz w:val="18"/>
+                <w:szCs w:val="18"/>
+              </w:rPr>
+            </w:pPr>
+            <w:r>
+              <w:rPr>
+                <w:rFonts w:ascii="Arial" w:hAnsi="Arial" w:cs="Arial"/>
+                <w:sz w:val="18"/>
+                <w:szCs w:val="18"/>
+              </w:rPr>
+              <w:t xml:space="preserve">Versión experimental en castellano del BDI-II </w:t>
+            </w:r>
+            <w:proofErr w:type="spellStart"/>
+            <w:r>
+              <w:rPr>
+                <w:rFonts w:ascii="Arial" w:hAnsi="Arial" w:cs="Arial"/>
+                <w:sz w:val="18"/>
+                <w:szCs w:val="18"/>
+              </w:rPr>
+              <w:t>Nª</w:t>
+            </w:r>
+            <w:proofErr w:type="spellEnd"/>
+            <w:r>
+              <w:rPr>
+                <w:rFonts w:ascii="Arial" w:hAnsi="Arial" w:cs="Arial"/>
+                <w:sz w:val="18"/>
+                <w:szCs w:val="18"/>
+              </w:rPr>
+              <w:t xml:space="preserve"> 2</w:t>
+            </w:r>
+          </w:p>
+        </w:tc>
+        <w:tc>
+          <w:tcPr>
+            <w:tcW w:w="1526" w:type="dxa"/>
+            <w:gridSpan w:val="2"/>
+          </w:tcPr>
+          <w:p>
+            <w:pPr>
+              <w:pStyle w:val="Prrafodelista"/>
+              <w:ind w:left="0"/>
+              <w:jc w:val="center"/>
+              <w:rPr>
+                <w:rFonts w:ascii="Arial" w:hAnsi="Arial" w:cs="Arial"/>
+                <w:sz w:val="18"/>
+                <w:szCs w:val="18"/>
+              </w:rPr>
+            </w:pPr>
+            <w:r>
+              <w:rPr>
+                <w:rFonts w:ascii="Arial" w:hAnsi="Arial" w:cs="Arial"/>
+                <w:sz w:val="18"/>
+                <w:szCs w:val="18"/>
+              </w:rPr>
+              <w:t>Traductor E</w:t>
+            </w:r>
+          </w:p>
+          <w:p>
+            <w:pPr>
+              <w:pStyle w:val="Prrafodelista"/>
+              <w:ind w:left="0"/>
+              <w:jc w:val="center"/>
+              <w:rPr>
+                <w:rFonts w:ascii="Arial" w:hAnsi="Arial" w:cs="Arial"/>
+                <w:sz w:val="18"/>
+                <w:szCs w:val="18"/>
+              </w:rPr>
+            </w:pPr>
+          </w:p>
+          <w:p>
+            <w:pPr>
+              <w:pStyle w:val="Prrafodelista"/>
+              <w:ind w:left="0"/>
+              <w:jc w:val="both"/>
+              <w:rPr>
+                <w:rFonts w:ascii="Arial" w:hAnsi="Arial" w:cs="Arial"/>
+                <w:sz w:val="18"/>
+                <w:szCs w:val="18"/>
+              </w:rPr>
+            </w:pPr>
+            <w:r>
+              <w:rPr>
+                <w:rFonts w:ascii="Arial" w:hAnsi="Arial" w:cs="Arial"/>
+                <w:sz w:val="18"/>
+                <w:szCs w:val="18"/>
+              </w:rPr>
+              <w:t>VEC2 de castellano a inglés.</w:t>
+            </w:r>
+          </w:p>
+        </w:tc>
+        <w:tc>
+          <w:tcPr>
+            <w:tcW w:w="1531" w:type="dxa"/>
+          </w:tcPr>
+          <w:p>
+            <w:pPr>
+              <w:pStyle w:val="Prrafodelista"/>
+              <w:ind w:left="0"/>
+              <w:jc w:val="center"/>
+              <w:rPr>
+                <w:rFonts w:ascii="Arial" w:hAnsi="Arial" w:cs="Arial"/>
+                <w:sz w:val="18"/>
+                <w:szCs w:val="18"/>
+              </w:rPr>
+            </w:pPr>
+            <w:r>
+              <w:rPr>
+                <w:rFonts w:ascii="Arial" w:hAnsi="Arial" w:cs="Arial"/>
+                <w:sz w:val="18"/>
+                <w:szCs w:val="18"/>
+              </w:rPr>
+              <w:t>VIR2</w:t>
+            </w:r>
+          </w:p>
+          <w:p>
+            <w:pPr>
+              <w:pStyle w:val="Prrafodelista"/>
+              <w:ind w:left="0"/>
+              <w:jc w:val="center"/>
+              <w:rPr>
+                <w:rFonts w:ascii="Arial" w:hAnsi="Arial" w:cs="Arial"/>
+                <w:sz w:val="18"/>
+                <w:szCs w:val="18"/>
+              </w:rPr>
+            </w:pPr>
+          </w:p>
+          <w:p>
+            <w:pPr>
+              <w:pStyle w:val="Prrafodelista"/>
+              <w:ind w:left="0"/>
+              <w:jc w:val="both"/>
+              <w:rPr>
+                <w:rFonts w:ascii="Arial" w:hAnsi="Arial" w:cs="Arial"/>
+                <w:sz w:val="18"/>
+                <w:szCs w:val="18"/>
+              </w:rPr>
+            </w:pPr>
+            <w:r>
+              <w:rPr>
+                <w:rFonts w:ascii="Arial" w:hAnsi="Arial" w:cs="Arial"/>
+                <w:sz w:val="18"/>
+                <w:szCs w:val="18"/>
+              </w:rPr>
+              <w:t>Versión en inglés por re-traducción de VEC2</w:t>
+            </w:r>
+          </w:p>
+        </w:tc>
+        <w:tc>
+          <w:tcPr>
+            <w:tcW w:w="1593" w:type="dxa"/>
+          </w:tcPr>
+          <w:p>
+            <w:pPr>
+              <w:pStyle w:val="Prrafodelista"/>
+              <w:ind w:left="0"/>
+              <w:jc w:val="center"/>
+              <w:rPr>
+                <w:rFonts w:ascii="Arial" w:hAnsi="Arial" w:cs="Arial"/>
+                <w:sz w:val="18"/>
+                <w:szCs w:val="18"/>
+              </w:rPr>
+            </w:pPr>
+            <w:r>
+              <w:rPr>
+                <w:rFonts w:ascii="Arial" w:hAnsi="Arial" w:cs="Arial"/>
+                <w:sz w:val="18"/>
+                <w:szCs w:val="18"/>
+              </w:rPr>
+              <w:t>Traductor F</w:t>
+            </w:r>
+          </w:p>
+          <w:p>
+            <w:pPr>
+              <w:pStyle w:val="Prrafodelista"/>
+              <w:ind w:left="0"/>
+              <w:jc w:val="center"/>
+              <w:rPr>
+                <w:rFonts w:ascii="Arial" w:hAnsi="Arial" w:cs="Arial"/>
+                <w:sz w:val="18"/>
+                <w:szCs w:val="18"/>
+              </w:rPr>
+            </w:pPr>
+          </w:p>
+          <w:p>
+            <w:pPr>
+              <w:pStyle w:val="Prrafodelista"/>
+              <w:ind w:left="0"/>
+              <w:jc w:val="both"/>
+              <w:rPr>
+                <w:rFonts w:ascii="Arial" w:hAnsi="Arial" w:cs="Arial"/>
+                <w:sz w:val="18"/>
+                <w:szCs w:val="18"/>
+              </w:rPr>
+            </w:pPr>
+            <w:r>
+              <w:rPr>
+                <w:rFonts w:ascii="Arial" w:hAnsi="Arial" w:cs="Arial"/>
+                <w:sz w:val="18"/>
+                <w:szCs w:val="18"/>
+              </w:rPr>
+              <w:t>Comparación de la versión en castellano y re-traducción (VEC2 y VIR2)</w:t>
             </w:r>
           </w:p>
         </w:tc>
@@ -1521,354 +1777,12 @@
       <w:tr>
         <w:tc>
           <w:tcPr>
-            <w:tcW w:w="1541" w:type="dxa"/>
-          </w:tcPr>
-          <w:p>
-            <w:pPr>
-              <w:pStyle w:val="ListParagraph"/>
-              <w:ind w:left="0"/>
-              <w:jc w:val="center"/>
-              <w:rPr>
-                <w:rFonts w:ascii="Arial" w:hAnsi="Arial" w:cs="Arial"/>
-                <w:sz w:val="18"/>
-                <w:szCs w:val="18"/>
-              </w:rPr>
-            </w:pPr>
-            <w:r>
-              <w:rPr>
-                <w:rFonts w:ascii="Arial" w:hAnsi="Arial" w:cs="Arial"/>
-                <w:sz w:val="18"/>
-                <w:szCs w:val="18"/>
-              </w:rPr>
-              <w:t>Traductor D</w:t>
-            </w:r>
-          </w:p>
-          <w:p>
-            <w:pPr>
-              <w:pStyle w:val="ListParagraph"/>
-              <w:ind w:left="0"/>
-              <w:jc w:val="center"/>
-              <w:rPr>
-                <w:rFonts w:ascii="Arial" w:hAnsi="Arial" w:cs="Arial"/>
-                <w:sz w:val="18"/>
-                <w:szCs w:val="18"/>
-              </w:rPr>
-            </w:pPr>
-          </w:p>
-          <w:p>
-            <w:pPr>
-              <w:pStyle w:val="ListParagraph"/>
-              <w:ind w:left="0"/>
-              <w:jc w:val="both"/>
-              <w:rPr>
-                <w:rFonts w:ascii="Arial" w:hAnsi="Arial" w:cs="Arial"/>
-                <w:sz w:val="18"/>
-                <w:szCs w:val="18"/>
-              </w:rPr>
-            </w:pPr>
-            <w:r>
-              <w:rPr>
-                <w:rFonts w:ascii="Arial" w:hAnsi="Arial" w:cs="Arial"/>
-                <w:sz w:val="18"/>
-                <w:szCs w:val="18"/>
-              </w:rPr>
-              <w:t>BDI-II original (del inglés a castellano)</w:t>
-            </w:r>
-          </w:p>
-        </w:tc>
-        <w:tc>
-          <w:tcPr>
-            <w:tcW w:w="1583" w:type="dxa"/>
-          </w:tcPr>
-          <w:p>
-            <w:pPr>
-              <w:pStyle w:val="ListParagraph"/>
-              <w:ind w:left="0"/>
-              <w:jc w:val="center"/>
-              <w:rPr>
-                <w:rFonts w:ascii="Arial" w:hAnsi="Arial" w:cs="Arial"/>
-                <w:sz w:val="18"/>
-                <w:szCs w:val="18"/>
-              </w:rPr>
-            </w:pPr>
-            <w:r>
-              <w:rPr>
-                <w:rFonts w:ascii="Arial" w:hAnsi="Arial" w:cs="Arial"/>
-                <w:sz w:val="18"/>
-                <w:szCs w:val="18"/>
-              </w:rPr>
-              <w:t>VEC2</w:t>
-            </w:r>
-          </w:p>
-          <w:p>
-            <w:pPr>
-              <w:pStyle w:val="ListParagraph"/>
-              <w:ind w:left="0"/>
-              <w:jc w:val="center"/>
-              <w:rPr>
-                <w:rFonts w:ascii="Arial" w:hAnsi="Arial" w:cs="Arial"/>
-                <w:sz w:val="18"/>
-                <w:szCs w:val="18"/>
-              </w:rPr>
-            </w:pPr>
-          </w:p>
-          <w:p>
-            <w:pPr>
-              <w:pStyle w:val="ListParagraph"/>
-              <w:ind w:left="0"/>
-              <w:jc w:val="both"/>
-              <w:rPr>
-                <w:rFonts w:ascii="Arial" w:hAnsi="Arial" w:cs="Arial"/>
-                <w:sz w:val="18"/>
-                <w:szCs w:val="18"/>
-              </w:rPr>
-            </w:pPr>
-            <w:r>
-              <w:rPr>
-                <w:rFonts w:ascii="Arial" w:hAnsi="Arial" w:cs="Arial"/>
-                <w:sz w:val="18"/>
-                <w:szCs w:val="18"/>
-              </w:rPr>
-              <w:t xml:space="preserve">Versión experimental en castellano del BDI-II </w:t>
-            </w:r>
-            <w:proofErr w:type="spellStart"/>
-            <w:r>
-              <w:rPr>
-                <w:rFonts w:ascii="Arial" w:hAnsi="Arial" w:cs="Arial"/>
-                <w:sz w:val="18"/>
-                <w:szCs w:val="18"/>
-              </w:rPr>
-              <w:t>Nª</w:t>
-            </w:r>
-            <w:proofErr w:type="spellEnd"/>
-            <w:r>
-              <w:rPr>
-                <w:rFonts w:ascii="Arial" w:hAnsi="Arial" w:cs="Arial"/>
-                <w:sz w:val="18"/>
-                <w:szCs w:val="18"/>
-              </w:rPr>
-              <w:t xml:space="preserve"> 2</w:t>
-            </w:r>
-          </w:p>
-        </w:tc>
-        <w:tc>
-          <w:tcPr>
-            <w:tcW w:w="1526" w:type="dxa"/>
-            <w:gridSpan w:val="2"/>
-          </w:tcPr>
-          <w:p>
-            <w:pPr>
-              <w:pStyle w:val="ListParagraph"/>
-              <w:ind w:left="0"/>
-              <w:jc w:val="center"/>
-              <w:rPr>
-                <w:rFonts w:ascii="Arial" w:hAnsi="Arial" w:cs="Arial"/>
-                <w:sz w:val="18"/>
-                <w:szCs w:val="18"/>
-              </w:rPr>
-            </w:pPr>
-            <w:r>
-              <w:rPr>
-                <w:rFonts w:ascii="Arial" w:hAnsi="Arial" w:cs="Arial"/>
-                <w:sz w:val="18"/>
-                <w:szCs w:val="18"/>
-              </w:rPr>
-              <w:t>Traductor E</w:t>
-            </w:r>
-          </w:p>
-          <w:p>
-            <w:pPr>
-              <w:pStyle w:val="ListParagraph"/>
-              <w:ind w:left="0"/>
-              <w:jc w:val="center"/>
-              <w:rPr>
-                <w:rFonts w:ascii="Arial" w:hAnsi="Arial" w:cs="Arial"/>
-                <w:sz w:val="18"/>
-                <w:szCs w:val="18"/>
-              </w:rPr>
-            </w:pPr>
-          </w:p>
-          <w:p>
-            <w:pPr>
-              <w:pStyle w:val="ListParagraph"/>
-              <w:ind w:left="0"/>
-              <w:jc w:val="both"/>
-              <w:rPr>
-                <w:rFonts w:ascii="Arial" w:hAnsi="Arial" w:cs="Arial"/>
-                <w:sz w:val="18"/>
-                <w:szCs w:val="18"/>
-              </w:rPr>
-            </w:pPr>
-            <w:r>
-              <w:rPr>
-                <w:rFonts w:ascii="Arial" w:hAnsi="Arial" w:cs="Arial"/>
-                <w:sz w:val="18"/>
-                <w:szCs w:val="18"/>
-              </w:rPr>
-              <w:t>VEC2 de castellano a inglés.</w:t>
-            </w:r>
-          </w:p>
-        </w:tc>
-        <w:tc>
-          <w:tcPr>
-            <w:tcW w:w="1531" w:type="dxa"/>
-          </w:tcPr>
-          <w:p>
-            <w:pPr>
-              <w:pStyle w:val="ListParagraph"/>
-              <w:ind w:left="0"/>
-              <w:jc w:val="center"/>
-              <w:rPr>
-                <w:rFonts w:ascii="Arial" w:hAnsi="Arial" w:cs="Arial"/>
-                <w:sz w:val="18"/>
-                <w:szCs w:val="18"/>
-              </w:rPr>
-            </w:pPr>
-            <w:r>
-              <w:rPr>
-                <w:rFonts w:ascii="Arial" w:hAnsi="Arial" w:cs="Arial"/>
-                <w:sz w:val="18"/>
-                <w:szCs w:val="18"/>
-              </w:rPr>
-              <w:t>VIR2</w:t>
-            </w:r>
-          </w:p>
-          <w:p>
-            <w:pPr>
-              <w:pStyle w:val="ListParagraph"/>
-              <w:ind w:left="0"/>
-              <w:jc w:val="center"/>
-              <w:rPr>
-                <w:rFonts w:ascii="Arial" w:hAnsi="Arial" w:cs="Arial"/>
-                <w:sz w:val="18"/>
-                <w:szCs w:val="18"/>
-              </w:rPr>
-            </w:pPr>
-          </w:p>
-          <w:p>
-            <w:pPr>
-              <w:pStyle w:val="ListParagraph"/>
-              <w:ind w:left="0"/>
-              <w:jc w:val="both"/>
-              <w:rPr>
-                <w:rFonts w:ascii="Arial" w:hAnsi="Arial" w:cs="Arial"/>
-                <w:sz w:val="18"/>
-                <w:szCs w:val="18"/>
-              </w:rPr>
-            </w:pPr>
-            <w:r>
-              <w:rPr>
-                <w:rFonts w:ascii="Arial" w:hAnsi="Arial" w:cs="Arial"/>
-                <w:sz w:val="18"/>
-                <w:szCs w:val="18"/>
-              </w:rPr>
-              <w:t xml:space="preserve">Versión en inglés por </w:t>
-            </w:r>
-            <w:proofErr w:type="spellStart"/>
-            <w:r>
-              <w:rPr>
-                <w:rFonts w:ascii="Arial" w:hAnsi="Arial" w:cs="Arial"/>
-                <w:sz w:val="18"/>
-                <w:szCs w:val="18"/>
-              </w:rPr>
-              <w:t>re-traducción</w:t>
-            </w:r>
-            <w:proofErr w:type="spellEnd"/>
-            <w:r>
-              <w:rPr>
-                <w:rFonts w:ascii="Arial" w:hAnsi="Arial" w:cs="Arial"/>
-                <w:sz w:val="18"/>
-                <w:szCs w:val="18"/>
-              </w:rPr>
-              <w:t xml:space="preserve"> de VEC2</w:t>
-            </w:r>
-          </w:p>
-        </w:tc>
-        <w:tc>
-          <w:tcPr>
-            <w:tcW w:w="1593" w:type="dxa"/>
-          </w:tcPr>
-          <w:p>
-            <w:pPr>
-              <w:pStyle w:val="ListParagraph"/>
-              <w:ind w:left="0"/>
-              <w:jc w:val="center"/>
-              <w:rPr>
-                <w:rFonts w:ascii="Arial" w:hAnsi="Arial" w:cs="Arial"/>
-                <w:sz w:val="18"/>
-                <w:szCs w:val="18"/>
-              </w:rPr>
-            </w:pPr>
-            <w:r>
-              <w:rPr>
-                <w:rFonts w:ascii="Arial" w:hAnsi="Arial" w:cs="Arial"/>
-                <w:sz w:val="18"/>
-                <w:szCs w:val="18"/>
-              </w:rPr>
-              <w:t>Traductor F</w:t>
-            </w:r>
-          </w:p>
-          <w:p>
-            <w:pPr>
-              <w:pStyle w:val="ListParagraph"/>
-              <w:ind w:left="0"/>
-              <w:jc w:val="center"/>
-              <w:rPr>
-                <w:rFonts w:ascii="Arial" w:hAnsi="Arial" w:cs="Arial"/>
-                <w:sz w:val="18"/>
-                <w:szCs w:val="18"/>
-              </w:rPr>
-            </w:pPr>
-          </w:p>
-          <w:p>
-            <w:pPr>
-              <w:pStyle w:val="ListParagraph"/>
-              <w:ind w:left="0"/>
-              <w:jc w:val="both"/>
-              <w:rPr>
-                <w:rFonts w:ascii="Arial" w:hAnsi="Arial" w:cs="Arial"/>
-                <w:sz w:val="18"/>
-                <w:szCs w:val="18"/>
-              </w:rPr>
-            </w:pPr>
-            <w:r>
-              <w:rPr>
-                <w:rFonts w:ascii="Arial" w:hAnsi="Arial" w:cs="Arial"/>
-                <w:sz w:val="18"/>
-                <w:szCs w:val="18"/>
-              </w:rPr>
-              <w:t xml:space="preserve">Comparación de la versión en castellano y </w:t>
-            </w:r>
-            <w:proofErr w:type="spellStart"/>
-            <w:r>
-              <w:rPr>
-                <w:rFonts w:ascii="Arial" w:hAnsi="Arial" w:cs="Arial"/>
-                <w:sz w:val="18"/>
-                <w:szCs w:val="18"/>
-              </w:rPr>
-              <w:t>re-traducción</w:t>
-            </w:r>
-            <w:proofErr w:type="spellEnd"/>
-            <w:r>
-              <w:rPr>
-                <w:rFonts w:ascii="Arial" w:hAnsi="Arial" w:cs="Arial"/>
-                <w:sz w:val="18"/>
-                <w:szCs w:val="18"/>
-              </w:rPr>
-              <w:t xml:space="preserve"> (VEC2 y VIR2)</w:t>
-            </w:r>
-          </w:p>
-        </w:tc>
-      </w:tr>
-      <w:tr>
-        <w:tc>
-          <w:tcPr>
             <w:tcW w:w="7774" w:type="dxa"/>
             <w:gridSpan w:val="6"/>
           </w:tcPr>
           <w:p>
             <w:pPr>
-              <w:pStyle w:val="ListParagraph"/>
+              <w:pStyle w:val="Prrafodelista"/>
               <w:ind w:left="0"/>
               <w:jc w:val="both"/>
               <w:rPr>
@@ -1892,7 +1806,7 @@
           </w:p>
           <w:p>
             <w:pPr>
-              <w:pStyle w:val="ListParagraph"/>
+              <w:pStyle w:val="Prrafodelista"/>
               <w:ind w:left="0"/>
               <w:jc w:val="both"/>
               <w:rPr>
@@ -1912,7 +1826,7 @@
           </w:p>
           <w:p>
             <w:pPr>
-              <w:pStyle w:val="ListParagraph"/>
+              <w:pStyle w:val="Prrafodelista"/>
               <w:ind w:left="0"/>
               <w:jc w:val="both"/>
               <w:rPr>
@@ -1927,30 +1841,32 @@
                 <w:sz w:val="18"/>
                 <w:szCs w:val="18"/>
               </w:rPr>
-              <w:t xml:space="preserve">65 permanecieron idénticos en la </w:t>
-            </w:r>
-            <w:proofErr w:type="spellStart"/>
-            <w:r>
+              <w:t>65 permanecieron idénticos en la re-traducción (72.3%).</w:t>
+            </w:r>
+          </w:p>
+          <w:p>
+            <w:pPr>
+              <w:pStyle w:val="Prrafodelista"/>
+              <w:ind w:left="0"/>
+              <w:jc w:val="both"/>
               <w:rPr>
                 <w:rFonts w:ascii="Arial" w:hAnsi="Arial" w:cs="Arial"/>
                 <w:sz w:val="18"/>
                 <w:szCs w:val="18"/>
               </w:rPr>
-              <w:t>re-traducción</w:t>
-            </w:r>
-            <w:proofErr w:type="spellEnd"/>
+            </w:pPr>
             <w:r>
               <w:rPr>
                 <w:rFonts w:ascii="Arial" w:hAnsi="Arial" w:cs="Arial"/>
                 <w:sz w:val="18"/>
                 <w:szCs w:val="18"/>
               </w:rPr>
-              <w:t xml:space="preserve"> (72.3%).</w:t>
-            </w:r>
-          </w:p>
-          <w:p>
-            <w:pPr>
-              <w:pStyle w:val="ListParagraph"/>
+              <w:t>23 enunciados difirieron en una palabra (25.5%).</w:t>
+            </w:r>
+          </w:p>
+          <w:p>
+            <w:pPr>
+              <w:pStyle w:val="Prrafodelista"/>
               <w:ind w:left="0"/>
               <w:jc w:val="both"/>
               <w:rPr>
@@ -1965,12 +1881,12 @@
                 <w:sz w:val="18"/>
                 <w:szCs w:val="18"/>
               </w:rPr>
-              <w:t>23 enunciados difirieron en una palabra (25.5%).</w:t>
-            </w:r>
-          </w:p>
-          <w:p>
-            <w:pPr>
-              <w:pStyle w:val="ListParagraph"/>
+              <w:t>1 enunciado difirió en dos palabras (1.11%).</w:t>
+            </w:r>
+          </w:p>
+          <w:p>
+            <w:pPr>
+              <w:pStyle w:val="Prrafodelista"/>
               <w:ind w:left="0"/>
               <w:jc w:val="both"/>
               <w:rPr>
@@ -1985,26 +1901,6 @@
                 <w:sz w:val="18"/>
                 <w:szCs w:val="18"/>
               </w:rPr>
-              <w:t>1 enunciado difirió en dos palabras (1.11%).</w:t>
-            </w:r>
-          </w:p>
-          <w:p>
-            <w:pPr>
-              <w:pStyle w:val="ListParagraph"/>
-              <w:ind w:left="0"/>
-              <w:jc w:val="both"/>
-              <w:rPr>
-                <w:rFonts w:ascii="Arial" w:hAnsi="Arial" w:cs="Arial"/>
-                <w:sz w:val="18"/>
-                <w:szCs w:val="18"/>
-              </w:rPr>
-            </w:pPr>
-            <w:r>
-              <w:rPr>
-                <w:rFonts w:ascii="Arial" w:hAnsi="Arial" w:cs="Arial"/>
-                <w:sz w:val="18"/>
-                <w:szCs w:val="18"/>
-              </w:rPr>
               <w:t>1 enunciado difirió en tres palabras o más (1.11%).</w:t>
             </w:r>
           </w:p>
@@ -2018,7 +1914,7 @@
           </w:tcPr>
           <w:p>
             <w:pPr>
-              <w:pStyle w:val="ListParagraph"/>
+              <w:pStyle w:val="Prrafodelista"/>
               <w:ind w:left="0"/>
               <w:jc w:val="center"/>
               <w:rPr>
@@ -2046,7 +1942,7 @@
           </w:tcPr>
           <w:p>
             <w:pPr>
-              <w:pStyle w:val="ListParagraph"/>
+              <w:pStyle w:val="Prrafodelista"/>
               <w:keepNext/>
               <w:ind w:left="0"/>
               <w:jc w:val="both"/>
@@ -2070,7 +1966,7 @@
     </w:tbl>
     <w:p>
       <w:pPr>
-        <w:pStyle w:val="Caption"/>
+        <w:pStyle w:val="Descripcin"/>
         <w:jc w:val="center"/>
         <w:rPr>
           <w:rFonts w:ascii="Arial" w:hAnsi="Arial" w:cs="Arial"/>
@@ -2136,30 +2032,12 @@
           <w:bCs/>
           <w:color w:val="auto"/>
         </w:rPr>
-        <w:t xml:space="preserve"> - Proceso de traducción y </w:t>
-      </w:r>
-      <w:proofErr w:type="spellStart"/>
-      <w:r>
-        <w:rPr>
-          <w:b/>
-          <w:bCs/>
-          <w:color w:val="auto"/>
-        </w:rPr>
-        <w:t>re-traducción</w:t>
-      </w:r>
-      <w:proofErr w:type="spellEnd"/>
-      <w:r>
-        <w:rPr>
-          <w:b/>
-          <w:bCs/>
-          <w:color w:val="auto"/>
-        </w:rPr>
-        <w:t xml:space="preserve"> del BDI-II</w:t>
+        <w:t xml:space="preserve"> - Proceso de traducción y re-traducción del BDI-II</w:t>
       </w:r>
     </w:p>
     <w:p>
       <w:pPr>
-        <w:pStyle w:val="ListParagraph"/>
+        <w:pStyle w:val="Prrafodelista"/>
         <w:jc w:val="center"/>
         <w:rPr>
           <w:rFonts w:ascii="Arial" w:hAnsi="Arial" w:cs="Arial"/>
@@ -2170,7 +2048,7 @@
     </w:p>
     <w:p>
       <w:pPr>
-        <w:pStyle w:val="ListParagraph"/>
+        <w:pStyle w:val="Prrafodelista"/>
         <w:numPr>
           <w:ilvl w:val="0"/>
           <w:numId w:val="6"/>
@@ -2217,7 +2095,7 @@
     </w:p>
     <w:p>
       <w:pPr>
-        <w:pStyle w:val="ListParagraph"/>
+        <w:pStyle w:val="Prrafodelista"/>
         <w:jc w:val="center"/>
         <w:rPr>
           <w:rFonts w:ascii="Arial" w:hAnsi="Arial" w:cs="Arial"/>
@@ -2228,6 +2106,11 @@
     </w:p>
     <w:p>
       <w:pPr>
+        <w:pStyle w:val="Prrafodelista"/>
+        <w:numPr>
+          <w:ilvl w:val="0"/>
+          <w:numId w:val="8"/>
+        </w:numPr>
         <w:jc w:val="both"/>
         <w:rPr>
           <w:rFonts w:ascii="Arial" w:hAnsi="Arial" w:cs="Arial"/>
@@ -2241,31 +2124,7 @@
           <w:sz w:val="24"/>
           <w:szCs w:val="24"/>
         </w:rPr>
-        <w:t xml:space="preserve">Fase </w:t>
-      </w:r>
-      <w:r>
-        <w:rPr>
-          <w:rFonts w:ascii="Arial" w:hAnsi="Arial" w:cs="Arial"/>
-          <w:sz w:val="24"/>
-          <w:szCs w:val="24"/>
-        </w:rPr>
-        <w:t>2</w:t>
-      </w:r>
-      <w:r>
-        <w:rPr>
-          <w:rFonts w:ascii="Arial" w:hAnsi="Arial" w:cs="Arial"/>
-          <w:sz w:val="24"/>
-          <w:szCs w:val="24"/>
-        </w:rPr>
-        <w:t xml:space="preserve">: </w:t>
-      </w:r>
-      <w:r>
-        <w:rPr>
-          <w:rFonts w:ascii="Arial" w:hAnsi="Arial" w:cs="Arial"/>
-          <w:sz w:val="24"/>
-          <w:szCs w:val="24"/>
-        </w:rPr>
-        <w:t>Administración de la versión experimental del BDI-II en una muestra piloto</w:t>
+        <w:t>Fase 2: Administración de la versión experimental del BDI-II en una muestra piloto</w:t>
       </w:r>
     </w:p>
     <w:p>
@@ -2354,102 +2213,44 @@
           <w:sz w:val="24"/>
           <w:szCs w:val="24"/>
         </w:rPr>
-        <w:t xml:space="preserve"> cada grupo de enunciados va precedido de un título informativo acerca de lo que se está evaluando (por ejemplo, Tristeza, Pesimismo, Fracaso, etc.). Para estudiar posibles sesgos de respuestas se administraron a un grupo de 254 sujetos dos versiones del BDI-II: una primer aversión con títulos y otra segunda sin títulos. Los resultados indicaron que existieron diferencias de medidas significativas en la respuesta a una u otra versión.</w:t>
-      </w:r>
-    </w:p>
-    <w:p>
-      <w:pPr>
-        <w:jc w:val="center"/>
-        <w:rPr>
-          <w:rFonts w:ascii="Arial" w:hAnsi="Arial" w:cs="Arial"/>
-          <w:sz w:val="24"/>
-          <w:szCs w:val="24"/>
-        </w:rPr>
-      </w:pPr>
-      <w:commentRangeStart w:id="0"/>
-      <w:r>
-        <w:rPr>
-          <w:rFonts w:ascii="Arial" w:hAnsi="Arial" w:cs="Arial"/>
-          <w:sz w:val="24"/>
-          <w:szCs w:val="24"/>
-        </w:rPr>
-        <w:t>Inventario</w:t>
-      </w:r>
-      <w:commentRangeEnd w:id="0"/>
-      <w:r>
-        <w:rPr>
-          <w:rStyle w:val="CommentReference"/>
-        </w:rPr>
-        <w:commentReference w:id="0"/>
-      </w:r>
-      <w:r>
-        <w:rPr>
-          <w:rFonts w:ascii="Arial" w:hAnsi="Arial" w:cs="Arial"/>
-          <w:sz w:val="24"/>
-          <w:szCs w:val="24"/>
-        </w:rPr>
-        <w:t xml:space="preserve"> de Depresión de Beck: Su validez en población adolescente </w:t>
-      </w:r>
-      <w:sdt>
-        <w:sdtPr>
-          <w:rPr>
-            <w:rFonts w:ascii="Arial" w:hAnsi="Arial" w:cs="Arial"/>
-            <w:sz w:val="24"/>
-            <w:szCs w:val="24"/>
-          </w:rPr>
-          <w:id w:val="-1443457098"/>
-          <w:citation/>
-        </w:sdtPr>
-        <w:sdtContent>
-          <w:r>
-            <w:rPr>
-              <w:rFonts w:ascii="Arial" w:hAnsi="Arial" w:cs="Arial"/>
-              <w:sz w:val="24"/>
-              <w:szCs w:val="24"/>
-            </w:rPr>
-            <w:fldChar w:fldCharType="begin"/>
-          </w:r>
-          <w:r>
-            <w:rPr>
-              <w:rFonts w:ascii="Arial" w:hAnsi="Arial" w:cs="Arial"/>
-              <w:sz w:val="24"/>
-              <w:szCs w:val="24"/>
-              <w:lang w:val="es-MX"/>
-            </w:rPr>
-            <w:instrText xml:space="preserve"> CITATION Soc12 \l 2058 </w:instrText>
-          </w:r>
-          <w:r>
-            <w:rPr>
-              <w:rFonts w:ascii="Arial" w:hAnsi="Arial" w:cs="Arial"/>
-              <w:sz w:val="24"/>
-              <w:szCs w:val="24"/>
-            </w:rPr>
-            <w:fldChar w:fldCharType="separate"/>
-          </w:r>
-          <w:r>
-            <w:rPr>
-              <w:rFonts w:ascii="Arial" w:hAnsi="Arial" w:cs="Arial"/>
-              <w:noProof/>
-              <w:sz w:val="24"/>
-              <w:szCs w:val="24"/>
-              <w:lang w:val="es-MX"/>
-            </w:rPr>
-            <w:t>(Clínica, 2012)</w:t>
-          </w:r>
-          <w:r>
-            <w:rPr>
-              <w:rFonts w:ascii="Arial" w:hAnsi="Arial" w:cs="Arial"/>
-              <w:sz w:val="24"/>
-              <w:szCs w:val="24"/>
-            </w:rPr>
-            <w:fldChar w:fldCharType="end"/>
-          </w:r>
-        </w:sdtContent>
-      </w:sdt>
+        <w:t xml:space="preserve"> cada grupo de enunciados va precedido de un título informativo acerca de lo que se está evaluando (por ejemplo, Tristeza, Pesimismo, Fracaso, etc.). Para estudiar posibles sesgos de respuestas se administraron a un grupo de 254 sujetos dos versiones del BDI-II: una </w:t>
+      </w:r>
+      <w:r>
+        <w:rPr>
+          <w:rFonts w:ascii="Arial" w:hAnsi="Arial" w:cs="Arial"/>
+          <w:sz w:val="24"/>
+          <w:szCs w:val="24"/>
+        </w:rPr>
+        <w:t>primera aversión</w:t>
+      </w:r>
+      <w:r>
+        <w:rPr>
+          <w:rFonts w:ascii="Arial" w:hAnsi="Arial" w:cs="Arial"/>
+          <w:sz w:val="24"/>
+          <w:szCs w:val="24"/>
+        </w:rPr>
+        <w:t xml:space="preserve"> con títulos y otra segunda sin títulos. Los resultados indicaron que existieron diferencias de medidas significativas en la respuesta a una u otra versión</w:t>
+      </w:r>
+      <w:r>
+        <w:rPr>
+          <w:rFonts w:ascii="Arial" w:hAnsi="Arial" w:cs="Arial"/>
+          <w:sz w:val="24"/>
+          <w:szCs w:val="24"/>
+        </w:rPr>
+        <w:t xml:space="preserve"> como</w:t>
+      </w:r>
+      <w:r>
+        <w:rPr>
+          <w:rFonts w:ascii="Arial" w:hAnsi="Arial" w:cs="Arial"/>
+          <w:sz w:val="24"/>
+          <w:szCs w:val="24"/>
+        </w:rPr>
+        <w:t xml:space="preserve"> puede observarse en la tabla 2.</w:t>
+      </w:r>
     </w:p>
     <w:tbl>
       <w:tblPr>
-        <w:tblStyle w:val="GridTable4"/>
+        <w:tblStyle w:val="Tabladecuadrcula4"/>
         <w:tblW w:w="0" w:type="auto"/>
         <w:tblLook w:val="04A0" w:firstRow="1" w:lastRow="0" w:firstColumn="1" w:lastColumn="0" w:noHBand="0" w:noVBand="1"/>
       </w:tblPr>
@@ -5779,6 +5580,7 @@
           </w:tcPr>
           <w:p>
             <w:pPr>
+              <w:keepNext/>
               <w:jc w:val="center"/>
               <w:cnfStyle w:val="000000100000" w:firstRow="0" w:lastRow="0" w:firstColumn="0" w:lastColumn="0" w:oddVBand="0" w:evenVBand="0" w:oddHBand="1" w:evenHBand="0" w:firstRowFirstColumn="0" w:firstRowLastColumn="0" w:lastRowFirstColumn="0" w:lastRowLastColumn="0"/>
               <w:rPr>
@@ -5801,13 +5603,73 @@
     </w:tbl>
     <w:p>
       <w:pPr>
+        <w:pStyle w:val="Descripcin"/>
         <w:jc w:val="center"/>
         <w:rPr>
           <w:rFonts w:ascii="Arial" w:hAnsi="Arial" w:cs="Arial"/>
-          <w:sz w:val="24"/>
-          <w:szCs w:val="24"/>
-        </w:rPr>
-      </w:pPr>
+          <w:b/>
+          <w:bCs/>
+          <w:sz w:val="24"/>
+          <w:szCs w:val="24"/>
+        </w:rPr>
+      </w:pPr>
+      <w:r>
+        <w:rPr>
+          <w:b/>
+          <w:bCs/>
+          <w:color w:val="000000" w:themeColor="text1"/>
+        </w:rPr>
+        <w:t xml:space="preserve">Tabla </w:t>
+      </w:r>
+      <w:r>
+        <w:rPr>
+          <w:b/>
+          <w:bCs/>
+          <w:color w:val="000000" w:themeColor="text1"/>
+        </w:rPr>
+        <w:fldChar w:fldCharType="begin"/>
+      </w:r>
+      <w:r>
+        <w:rPr>
+          <w:b/>
+          <w:bCs/>
+          <w:color w:val="000000" w:themeColor="text1"/>
+        </w:rPr>
+        <w:instrText xml:space="preserve"> SEQ Tabla \* ARABIC </w:instrText>
+      </w:r>
+      <w:r>
+        <w:rPr>
+          <w:b/>
+          <w:bCs/>
+          <w:color w:val="000000" w:themeColor="text1"/>
+        </w:rPr>
+        <w:fldChar w:fldCharType="separate"/>
+      </w:r>
+      <w:r>
+        <w:rPr>
+          <w:b/>
+          <w:bCs/>
+          <w:noProof/>
+          <w:color w:val="000000" w:themeColor="text1"/>
+        </w:rPr>
+        <w:t>2</w:t>
+      </w:r>
+      <w:r>
+        <w:rPr>
+          <w:b/>
+          <w:bCs/>
+          <w:color w:val="000000" w:themeColor="text1"/>
+        </w:rPr>
+        <w:fldChar w:fldCharType="end"/>
+      </w:r>
+      <w:r>
+        <w:rPr>
+          <w:b/>
+          <w:bCs/>
+          <w:color w:val="000000" w:themeColor="text1"/>
+        </w:rPr>
+        <w:t xml:space="preserve"> Inventario de Depresión de Beck: Su validez en población adolescente (Clínica, 2012)</w:t>
+      </w:r>
     </w:p>
     <w:p>
       <w:pPr>
@@ -5831,7 +5693,6 @@
     </w:p>
     <w:p>
       <w:pPr>
-        <w:pStyle w:val="ListParagraph"/>
         <w:jc w:val="center"/>
         <w:rPr>
           <w:rFonts w:ascii="Arial" w:hAnsi="Arial" w:cs="Arial"/>
@@ -5842,7 +5703,28 @@
     </w:p>
     <w:p>
       <w:pPr>
-        <w:pStyle w:val="ListParagraph"/>
+        <w:jc w:val="center"/>
+        <w:rPr>
+          <w:rFonts w:ascii="Arial" w:hAnsi="Arial" w:cs="Arial"/>
+          <w:sz w:val="24"/>
+          <w:szCs w:val="24"/>
+        </w:rPr>
+      </w:pPr>
+    </w:p>
+    <w:p>
+      <w:pPr>
+        <w:pStyle w:val="Prrafodelista"/>
+        <w:jc w:val="center"/>
+        <w:rPr>
+          <w:rFonts w:ascii="Arial" w:hAnsi="Arial" w:cs="Arial"/>
+          <w:sz w:val="24"/>
+          <w:szCs w:val="24"/>
+        </w:rPr>
+      </w:pPr>
+    </w:p>
+    <w:p>
+      <w:pPr>
+        <w:pStyle w:val="Prrafodelista"/>
         <w:numPr>
           <w:ilvl w:val="0"/>
           <w:numId w:val="1"/>
@@ -5863,7 +5745,6 @@
           <w:sz w:val="24"/>
           <w:szCs w:val="24"/>
         </w:rPr>
-        <w:lastRenderedPageBreak/>
         <w:t>Manual Diagnóstico y Estadístico de los Trastornos Mentales</w:t>
       </w:r>
     </w:p>
@@ -6092,7 +5973,7 @@
           <w:lang w:eastAsia="es-ES"/>
         </w:rPr>
       </w:pPr>
-      <w:hyperlink r:id="rId10" w:anchor="v1028038_es" w:history="1">
+      <w:hyperlink r:id="rId6" w:anchor="v1028038_es" w:history="1">
         <w:r>
           <w:rPr>
             <w:rFonts w:ascii="Arial" w:eastAsia="Times New Roman" w:hAnsi="Arial" w:cs="Arial"/>
@@ -6136,7 +6017,7 @@
           <w:lang w:eastAsia="es-ES"/>
         </w:rPr>
       </w:pPr>
-      <w:hyperlink r:id="rId11" w:anchor="v1028061_es" w:history="1">
+      <w:hyperlink r:id="rId7" w:anchor="v1028061_es" w:history="1">
         <w:r>
           <w:rPr>
             <w:rFonts w:ascii="Arial" w:eastAsia="Times New Roman" w:hAnsi="Arial" w:cs="Arial"/>
@@ -6180,7 +6061,7 @@
           <w:lang w:eastAsia="es-ES"/>
         </w:rPr>
       </w:pPr>
-      <w:hyperlink r:id="rId12" w:anchor="v1028065_es" w:history="1">
+      <w:hyperlink r:id="rId8" w:anchor="v1028065_es" w:history="1">
         <w:r>
           <w:rPr>
             <w:rFonts w:ascii="Arial" w:eastAsia="Times New Roman" w:hAnsi="Arial" w:cs="Arial"/>
@@ -6213,7 +6094,24 @@
           <w:szCs w:val="24"/>
         </w:rPr>
       </w:pPr>
-      <w:commentRangeStart w:id="1"/>
+      <w:r>
+        <w:rPr>
+          <w:rFonts w:ascii="Arial" w:hAnsi="Arial" w:cs="Arial"/>
+          <w:sz w:val="24"/>
+          <w:szCs w:val="24"/>
+        </w:rPr>
+        <w:t>Los trastornos depresivos que se encuentran en el DMS-V pueden encontrarse mediante códigos, los cuales se muestran en el siguiente cuadro comparativo, así como las actualizaciones más recientes de la codificación.</w:t>
+      </w:r>
+    </w:p>
+    <w:p>
+      <w:pPr>
+        <w:jc w:val="both"/>
+        <w:rPr>
+          <w:rFonts w:ascii="Arial" w:hAnsi="Arial" w:cs="Arial"/>
+          <w:sz w:val="24"/>
+          <w:szCs w:val="24"/>
+        </w:rPr>
+      </w:pPr>
       <w:r>
         <w:rPr>
           <w:rFonts w:ascii="Arial" w:hAnsi="Arial" w:cs="Arial"/>
@@ -6229,13 +6127,6 @@
           <w:szCs w:val="24"/>
         </w:rPr>
         <w:t xml:space="preserve"> DSM</w:t>
-      </w:r>
-      <w:commentRangeEnd w:id="1"/>
-      <w:r>
-        <w:rPr>
-          <w:rStyle w:val="CommentReference"/>
-        </w:rPr>
-        <w:commentReference w:id="1"/>
       </w:r>
       <w:r>
         <w:rPr>
@@ -6255,6 +6146,7 @@
           <w:id w:val="-673879117"/>
           <w:citation/>
         </w:sdtPr>
+        <w:sdtEndPr/>
         <w:sdtContent>
           <w:r>
             <w:rPr>
@@ -6304,7 +6196,7 @@
     </w:p>
     <w:tbl>
       <w:tblPr>
-        <w:tblStyle w:val="GridTable4"/>
+        <w:tblStyle w:val="Tabladecuadrcula4"/>
         <w:tblW w:w="0" w:type="auto"/>
         <w:tblLook w:val="04A0" w:firstRow="1" w:lastRow="0" w:firstColumn="1" w:lastColumn="0" w:noHBand="0" w:noVBand="1"/>
       </w:tblPr>
@@ -6337,25 +6229,23 @@
                 <w:sz w:val="24"/>
                 <w:szCs w:val="24"/>
               </w:rPr>
-              <w:t xml:space="preserve">Trastornos depresivos inducido por </w:t>
-            </w:r>
-            <w:proofErr w:type="spellStart"/>
+              <w:t>Trastornos depresivos inducido por s</w:t>
+            </w:r>
             <w:r>
               <w:rPr>
                 <w:rFonts w:ascii="Arial" w:hAnsi="Arial" w:cs="Arial"/>
                 <w:sz w:val="24"/>
                 <w:szCs w:val="24"/>
               </w:rPr>
-              <w:t>sstancias</w:t>
-            </w:r>
-            <w:proofErr w:type="spellEnd"/>
+              <w:t>u</w:t>
+            </w:r>
             <w:r>
               <w:rPr>
                 <w:rFonts w:ascii="Arial" w:hAnsi="Arial" w:cs="Arial"/>
                 <w:sz w:val="24"/>
                 <w:szCs w:val="24"/>
               </w:rPr>
-              <w:t>/medicamentos: Nota de codificación (Octubre de 2018) (DSM-5, pág. 176; Guía de consulta, pág. 102)</w:t>
+              <w:t>stancias/medicamentos: Nota de codificación (Octubre de 2018) (DSM-5, pág. 176; Guía de consulta, pág. 102)</w:t>
             </w:r>
           </w:p>
         </w:tc>
@@ -6418,15 +6308,7 @@
                 <w:sz w:val="20"/>
                 <w:szCs w:val="20"/>
               </w:rPr>
-              <w:t xml:space="preserve"> </w:t>
-            </w:r>
-            <w:r>
-              <w:rPr>
-                <w:rFonts w:ascii="Arial" w:hAnsi="Arial" w:cs="Arial"/>
-                <w:sz w:val="20"/>
-                <w:szCs w:val="20"/>
-              </w:rPr>
-              <w:t>Los códigos CIE-9-MC y CIE-10-MC para los trastornos depresivos</w:t>
+              <w:t xml:space="preserve"> Los códigos CIE-9-MC y CIE-10-MC para los trastornos depresivos</w:t>
             </w:r>
             <w:r>
               <w:rPr>
@@ -6686,7 +6568,15 @@
                 <w:sz w:val="20"/>
                 <w:szCs w:val="20"/>
               </w:rPr>
-              <w:t>Si existe o no un trastorno depresivo inducido por sustancias/medicamentos concomitante</w:t>
+              <w:t>Si existe o no un trastorno depresivo inducido por sustancias/</w:t>
+            </w:r>
+            <w:r>
+              <w:rPr>
+                <w:rFonts w:ascii="Arial" w:hAnsi="Arial" w:cs="Arial"/>
+                <w:sz w:val="20"/>
+                <w:szCs w:val="20"/>
+              </w:rPr>
+              <w:t>medicamentos concomitantes</w:t>
             </w:r>
             <w:r>
               <w:rPr>
@@ -6702,7 +6592,16 @@
                 <w:sz w:val="20"/>
                 <w:szCs w:val="20"/>
               </w:rPr>
-              <w:t>con un trastorno por uso de sustancias está incluido en el código CIE-10-MC; por tanto, es</w:t>
+              <w:t xml:space="preserve">con un trastorno por uso de sustancias está incluido en el </w:t>
+            </w:r>
+            <w:r>
+              <w:rPr>
+                <w:rFonts w:ascii="Arial" w:hAnsi="Arial" w:cs="Arial"/>
+                <w:sz w:val="20"/>
+                <w:szCs w:val="20"/>
+              </w:rPr>
+              <w:lastRenderedPageBreak/>
+              <w:t>código CIE-10-MC; por tanto, es</w:t>
             </w:r>
             <w:r>
               <w:rPr>
@@ -6752,7 +6651,7 @@
     </w:p>
     <w:tbl>
       <w:tblPr>
-        <w:tblStyle w:val="GridTable4"/>
+        <w:tblStyle w:val="Tabladecuadrcula4"/>
         <w:tblW w:w="0" w:type="auto"/>
         <w:tblLook w:val="04A0" w:firstRow="1" w:lastRow="0" w:firstColumn="1" w:lastColumn="0" w:noHBand="0" w:noVBand="1"/>
       </w:tblPr>
@@ -6785,7 +6684,6 @@
                 <w:sz w:val="24"/>
                 <w:szCs w:val="24"/>
               </w:rPr>
-              <w:lastRenderedPageBreak/>
               <w:t>Otro trastorno depresivo especificado [octubre de 2018]</w:t>
             </w:r>
             <w:r>
@@ -7160,7 +7058,7 @@
     </w:p>
     <w:tbl>
       <w:tblPr>
-        <w:tblStyle w:val="GridTable4"/>
+        <w:tblStyle w:val="Tabladecuadrcula4"/>
         <w:tblW w:w="0" w:type="auto"/>
         <w:tblLook w:val="04A0" w:firstRow="1" w:lastRow="0" w:firstColumn="1" w:lastColumn="0" w:noHBand="0" w:noVBand="1"/>
       </w:tblPr>
@@ -7559,7 +7457,7 @@
     </w:p>
     <w:tbl>
       <w:tblPr>
-        <w:tblStyle w:val="GridTable4"/>
+        <w:tblStyle w:val="Tabladecuadrcula4"/>
         <w:tblW w:w="0" w:type="auto"/>
         <w:tblLook w:val="04A0" w:firstRow="1" w:lastRow="0" w:firstColumn="1" w:lastColumn="0" w:noHBand="0" w:noVBand="1"/>
       </w:tblPr>
@@ -7677,37 +7575,15 @@
                 <w:sz w:val="20"/>
                 <w:szCs w:val="20"/>
               </w:rPr>
-              <w:t xml:space="preserve">A. Al menos tres de los síntomas maníacos/hipomaníacos siguientes están presentes </w:t>
-            </w:r>
-            <w:r>
-              <w:rPr>
-                <w:rFonts w:ascii="Arial" w:hAnsi="Arial" w:cs="Arial"/>
-                <w:color w:val="FF0000"/>
-                <w:sz w:val="20"/>
-                <w:szCs w:val="20"/>
-                <w:highlight w:val="yellow"/>
-              </w:rPr>
-              <w:t>casi</w:t>
-            </w:r>
-            <w:r>
-              <w:rPr>
-                <w:rFonts w:ascii="Arial" w:hAnsi="Arial" w:cs="Arial"/>
-                <w:color w:val="FF0000"/>
-                <w:sz w:val="20"/>
-                <w:szCs w:val="20"/>
-                <w:highlight w:val="yellow"/>
-              </w:rPr>
-              <w:t xml:space="preserve"> </w:t>
-            </w:r>
-            <w:r>
-              <w:rPr>
-                <w:rFonts w:ascii="Arial" w:hAnsi="Arial" w:cs="Arial"/>
-                <w:color w:val="FF0000"/>
-                <w:sz w:val="20"/>
-                <w:szCs w:val="20"/>
-                <w:highlight w:val="yellow"/>
-              </w:rPr>
-              <w:t>todos los días</w:t>
+              <w:t xml:space="preserve">A. Al </w:t>
+            </w:r>
+            <w:r>
+              <w:rPr>
+                <w:rFonts w:ascii="Arial" w:hAnsi="Arial" w:cs="Arial"/>
+                <w:sz w:val="20"/>
+                <w:szCs w:val="20"/>
+              </w:rPr>
+              <w:t>menos tres de los síntomas maníacos/hipomaníacos siguientes están presentes casi todos los días</w:t>
             </w:r>
             <w:r>
               <w:rPr>
@@ -7790,48 +7666,7 @@
                 <w:sz w:val="20"/>
                 <w:szCs w:val="20"/>
               </w:rPr>
-              <w:t xml:space="preserve"> </w:t>
-            </w:r>
-            <w:r>
-              <w:rPr>
-                <w:rFonts w:ascii="Arial" w:hAnsi="Arial" w:cs="Arial"/>
-                <w:strike/>
-                <w:color w:val="FF0000"/>
-                <w:sz w:val="20"/>
-                <w:szCs w:val="20"/>
-                <w:highlight w:val="yellow"/>
-              </w:rPr>
-              <w:t>casi todos los</w:t>
-            </w:r>
-            <w:r>
-              <w:rPr>
-                <w:rFonts w:ascii="Arial" w:hAnsi="Arial" w:cs="Arial"/>
-                <w:strike/>
-                <w:color w:val="FF0000"/>
-                <w:sz w:val="20"/>
-                <w:szCs w:val="20"/>
-                <w:highlight w:val="yellow"/>
-              </w:rPr>
-              <w:t xml:space="preserve"> </w:t>
-            </w:r>
-            <w:r>
-              <w:rPr>
-                <w:rFonts w:ascii="Arial" w:hAnsi="Arial" w:cs="Arial"/>
-                <w:strike/>
-                <w:color w:val="FF0000"/>
-                <w:sz w:val="20"/>
-                <w:szCs w:val="20"/>
-                <w:highlight w:val="yellow"/>
-              </w:rPr>
-              <w:t>días</w:t>
-            </w:r>
-            <w:r>
-              <w:rPr>
-                <w:rFonts w:ascii="Arial" w:hAnsi="Arial" w:cs="Arial"/>
-                <w:sz w:val="20"/>
-                <w:szCs w:val="20"/>
-              </w:rPr>
-              <w:t xml:space="preserve"> durante la mayoría de los días de un episodio de depresión mayor:</w:t>
+              <w:t>durante la mayoría de los días de un episodio de depresión mayor:</w:t>
             </w:r>
           </w:p>
         </w:tc>
@@ -7930,7 +7765,7 @@
     </w:p>
     <w:tbl>
       <w:tblPr>
-        <w:tblStyle w:val="GridTable4"/>
+        <w:tblStyle w:val="Tabladecuadrcula4"/>
         <w:tblW w:w="0" w:type="auto"/>
         <w:tblLook w:val="04A0" w:firstRow="1" w:lastRow="0" w:firstColumn="1" w:lastColumn="0" w:noHBand="0" w:noVBand="1"/>
       </w:tblPr>
@@ -7963,7 +7798,6 @@
                 <w:sz w:val="24"/>
                 <w:szCs w:val="24"/>
               </w:rPr>
-              <w:lastRenderedPageBreak/>
               <w:t>Especificadores de trastornos depresivos (Trastorno de depresión mayor): Especificador «con patrón</w:t>
             </w:r>
             <w:r>
@@ -8131,57 +7965,7 @@
                 <w:sz w:val="20"/>
                 <w:szCs w:val="20"/>
               </w:rPr>
-              <w:t xml:space="preserve">B. También se producen remisiones totales </w:t>
-            </w:r>
-            <w:r>
-              <w:rPr>
-                <w:rFonts w:ascii="Arial" w:hAnsi="Arial" w:cs="Arial"/>
-                <w:strike/>
-                <w:color w:val="FF0000"/>
-                <w:sz w:val="20"/>
-                <w:szCs w:val="20"/>
-                <w:highlight w:val="yellow"/>
-              </w:rPr>
-              <w:t>(o cambio de depresión mayor a manía o</w:t>
-            </w:r>
-            <w:r>
-              <w:rPr>
-                <w:rFonts w:ascii="Arial" w:hAnsi="Arial" w:cs="Arial"/>
-                <w:strike/>
-                <w:color w:val="FF0000"/>
-                <w:sz w:val="20"/>
-                <w:szCs w:val="20"/>
-                <w:highlight w:val="yellow"/>
-              </w:rPr>
-              <w:t xml:space="preserve"> </w:t>
-            </w:r>
-            <w:r>
-              <w:rPr>
-                <w:rFonts w:ascii="Arial" w:hAnsi="Arial" w:cs="Arial"/>
-                <w:strike/>
-                <w:color w:val="FF0000"/>
-                <w:sz w:val="20"/>
-                <w:szCs w:val="20"/>
-                <w:highlight w:val="yellow"/>
-              </w:rPr>
-              <w:t>hipomanía)</w:t>
-            </w:r>
-            <w:r>
-              <w:rPr>
-                <w:rFonts w:ascii="Arial" w:hAnsi="Arial" w:cs="Arial"/>
-                <w:color w:val="FF0000"/>
-                <w:sz w:val="20"/>
-                <w:szCs w:val="20"/>
-              </w:rPr>
-              <w:t xml:space="preserve"> </w:t>
-            </w:r>
-            <w:r>
-              <w:rPr>
-                <w:rFonts w:ascii="Arial" w:hAnsi="Arial" w:cs="Arial"/>
-                <w:sz w:val="20"/>
-                <w:szCs w:val="20"/>
-              </w:rPr>
-              <w:t>en un momento del año característico (p. ej., la depresión desaparece en</w:t>
+              <w:t>B. También se producen remisiones en un momento del año característico (p. ej., la depresión desaparece en</w:t>
             </w:r>
             <w:r>
               <w:rPr>
@@ -8351,7 +8135,7 @@
     </w:p>
     <w:tbl>
       <w:tblPr>
-        <w:tblStyle w:val="GridTable4"/>
+        <w:tblStyle w:val="Tabladecuadrcula4"/>
         <w:tblW w:w="0" w:type="auto"/>
         <w:tblLook w:val="04A0" w:firstRow="1" w:lastRow="0" w:firstColumn="1" w:lastColumn="0" w:noHBand="0" w:noVBand="1"/>
       </w:tblPr>
@@ -8631,37 +8415,16 @@
                 <w:sz w:val="20"/>
                 <w:szCs w:val="20"/>
               </w:rPr>
-              <w:t>frecuencia se caracterizan</w:t>
-            </w:r>
-            <w:r>
-              <w:rPr>
-                <w:rFonts w:ascii="Arial" w:hAnsi="Arial" w:cs="Arial"/>
-                <w:strike/>
-                <w:sz w:val="20"/>
-                <w:szCs w:val="20"/>
-              </w:rPr>
-              <w:t xml:space="preserve"> </w:t>
-            </w:r>
-            <w:r>
-              <w:rPr>
-                <w:rFonts w:ascii="Arial" w:hAnsi="Arial" w:cs="Arial"/>
-                <w:strike/>
-                <w:color w:val="FF0000"/>
-                <w:sz w:val="20"/>
-                <w:szCs w:val="20"/>
-                <w:highlight w:val="yellow"/>
-              </w:rPr>
-              <w:t>por una importante presencia de</w:t>
-            </w:r>
-            <w:r>
-              <w:rPr>
-                <w:rFonts w:ascii="Arial" w:hAnsi="Arial" w:cs="Arial"/>
-                <w:color w:val="FF0000"/>
-                <w:sz w:val="20"/>
-                <w:szCs w:val="20"/>
-                <w:highlight w:val="yellow"/>
-              </w:rPr>
-              <w:t xml:space="preserve"> una disminución de</w:t>
+              <w:t xml:space="preserve">frecuencia se </w:t>
+            </w:r>
+            <w:r>
+              <w:rPr>
+                <w:rFonts w:ascii="Arial" w:hAnsi="Arial" w:cs="Arial"/>
+                <w:color w:val="000000" w:themeColor="text1"/>
+                <w:sz w:val="20"/>
+                <w:szCs w:val="20"/>
+              </w:rPr>
+              <w:t>caracterizan por una importante presencia de una disminución de</w:t>
             </w:r>
             <w:r>
               <w:rPr>
@@ -8826,7 +8589,65 @@
           <w:sz w:val="24"/>
           <w:szCs w:val="24"/>
         </w:rPr>
-        <w:t>, lo cual indica que tiene un alto grado de precisión. Para poder añadir más datos de aprendizaje al dataset, podemos incluir síntomas depresivos, provenientes del DSM-V el cual es el sistema mas utilizado entre especialistas para diagnosticar trastornos psicológicos.</w:t>
+        <w:t>, lo cual indica que tiene un alto grado de precisió</w:t>
+      </w:r>
+      <w:bookmarkStart w:id="0" w:name="_GoBack"/>
+      <w:bookmarkEnd w:id="0"/>
+      <w:r>
+        <w:rPr>
+          <w:rFonts w:ascii="Arial" w:hAnsi="Arial" w:cs="Arial"/>
+          <w:sz w:val="24"/>
+          <w:szCs w:val="24"/>
+        </w:rPr>
+        <w:t>n</w:t>
+      </w:r>
+      <w:r>
+        <w:rPr>
+          <w:rFonts w:ascii="Arial" w:hAnsi="Arial" w:cs="Arial"/>
+          <w:sz w:val="24"/>
+          <w:szCs w:val="24"/>
+        </w:rPr>
+        <w:t>, por lo que es el test ideal para formar el dataset que coadyuvará a que las redes neuronales artificiales aprendan</w:t>
+      </w:r>
+      <w:r>
+        <w:rPr>
+          <w:rFonts w:ascii="Arial" w:hAnsi="Arial" w:cs="Arial"/>
+          <w:sz w:val="24"/>
+          <w:szCs w:val="24"/>
+        </w:rPr>
+        <w:t xml:space="preserve">. Para poder añadir más datos de aprendizaje al dataset, podemos incluir síntomas depresivos, provenientes del DSM-V el cual es </w:t>
+      </w:r>
+      <w:r>
+        <w:rPr>
+          <w:rFonts w:ascii="Arial" w:hAnsi="Arial" w:cs="Arial"/>
+          <w:sz w:val="24"/>
+          <w:szCs w:val="24"/>
+        </w:rPr>
+        <w:t>la última actualización del</w:t>
+      </w:r>
+      <w:r>
+        <w:rPr>
+          <w:rFonts w:ascii="Arial" w:hAnsi="Arial" w:cs="Arial"/>
+          <w:sz w:val="24"/>
+          <w:szCs w:val="24"/>
+        </w:rPr>
+        <w:t xml:space="preserve"> sistema </w:t>
+      </w:r>
+      <w:r>
+        <w:rPr>
+          <w:rFonts w:ascii="Arial" w:hAnsi="Arial" w:cs="Arial"/>
+          <w:sz w:val="24"/>
+          <w:szCs w:val="24"/>
+        </w:rPr>
+        <w:t>más</w:t>
+      </w:r>
+      <w:r>
+        <w:rPr>
+          <w:rFonts w:ascii="Arial" w:hAnsi="Arial" w:cs="Arial"/>
+          <w:sz w:val="24"/>
+          <w:szCs w:val="24"/>
+        </w:rPr>
+        <w:t xml:space="preserve"> utilizado entre especialistas para diagnosticar trastornos psicológicos.</w:t>
       </w:r>
     </w:p>
     <w:p>
@@ -8858,7 +8679,7 @@
       <w:sdtContent>
         <w:p>
           <w:pPr>
-            <w:pStyle w:val="Heading1"/>
+            <w:pStyle w:val="Ttulo1"/>
           </w:pPr>
           <w:r>
             <w:t>Referencias</w:t>
@@ -8873,7 +8694,7 @@
           <w:sdtContent>
             <w:p>
               <w:pPr>
-                <w:pStyle w:val="Bibliography"/>
+                <w:pStyle w:val="Bibliografa"/>
                 <w:ind w:left="720" w:hanging="720"/>
                 <w:rPr>
                   <w:noProof/>
@@ -8907,10 +8728,11 @@
             </w:p>
             <w:p>
               <w:pPr>
-                <w:pStyle w:val="Bibliography"/>
+                <w:pStyle w:val="Bibliografa"/>
                 <w:ind w:left="720" w:hanging="720"/>
                 <w:rPr>
                   <w:noProof/>
+                  <w:lang w:val="en-US"/>
                 </w:rPr>
               </w:pPr>
               <w:r>
@@ -8931,12 +8753,19 @@
                 <w:rPr>
                   <w:noProof/>
                 </w:rPr>
-                <w:t xml:space="preserve"> E.U: Merck Sharp &amp; Dohmer International.</w:t>
+                <w:t xml:space="preserve"> </w:t>
+              </w:r>
+              <w:r>
+                <w:rPr>
+                  <w:noProof/>
+                  <w:lang w:val="en-US"/>
+                </w:rPr>
+                <w:t>E.U: Merck Sharp &amp; Dohmer International.</w:t>
               </w:r>
             </w:p>
             <w:p>
               <w:pPr>
-                <w:pStyle w:val="Bibliography"/>
+                <w:pStyle w:val="Bibliografa"/>
                 <w:ind w:left="720" w:hanging="720"/>
                 <w:rPr>
                   <w:noProof/>
@@ -8945,6 +8774,7 @@
               <w:r>
                 <w:rPr>
                   <w:noProof/>
+                  <w:lang w:val="en-US"/>
                 </w:rPr>
                 <w:t xml:space="preserve">(1979). En A. Beck, A. J. Rush, &amp; G. Emery, </w:t>
               </w:r>
@@ -8953,22 +8783,31 @@
                   <w:i/>
                   <w:iCs/>
                   <w:noProof/>
+                  <w:lang w:val="en-US"/>
                 </w:rPr>
                 <w:t>Cognitive therapy for depression.</w:t>
               </w:r>
               <w:r>
                 <w:rPr>
                   <w:noProof/>
+                  <w:lang w:val="en-US"/>
                 </w:rPr>
-                <w:t xml:space="preserve"> Nueva York, E.U.: The Guilford Press.</w:t>
+                <w:t xml:space="preserve"> </w:t>
+              </w:r>
+              <w:r>
+                <w:rPr>
+                  <w:noProof/>
+                </w:rPr>
+                <w:t>Nueva York, E.U.: The Guilford Press.</w:t>
               </w:r>
             </w:p>
             <w:p>
               <w:pPr>
-                <w:pStyle w:val="Bibliography"/>
+                <w:pStyle w:val="Bibliografa"/>
                 <w:ind w:left="720" w:hanging="720"/>
                 <w:rPr>
                   <w:noProof/>
+                  <w:lang w:val="en-US"/>
                 </w:rPr>
               </w:pPr>
               <w:r>
@@ -8989,12 +8828,19 @@
                 <w:rPr>
                   <w:noProof/>
                 </w:rPr>
-                <w:t xml:space="preserve"> (págs. 108-121).</w:t>
+                <w:t xml:space="preserve"> </w:t>
+              </w:r>
+              <w:r>
+                <w:rPr>
+                  <w:noProof/>
+                  <w:lang w:val="en-US"/>
+                </w:rPr>
+                <w:t>(págs. 108-121).</w:t>
               </w:r>
             </w:p>
             <w:p>
               <w:pPr>
-                <w:pStyle w:val="Bibliography"/>
+                <w:pStyle w:val="Bibliografa"/>
                 <w:ind w:left="720" w:hanging="720"/>
                 <w:rPr>
                   <w:noProof/>
@@ -9003,6 +8849,7 @@
               <w:r>
                 <w:rPr>
                   <w:noProof/>
+                  <w:lang w:val="en-US"/>
                 </w:rPr>
                 <w:t xml:space="preserve">Beck, A. T., Steer, R. A., &amp; Brown, G. K. (2009). </w:t>
               </w:r>
@@ -9023,7 +8870,7 @@
             </w:p>
             <w:p>
               <w:pPr>
-                <w:pStyle w:val="Bibliography"/>
+                <w:pStyle w:val="Bibliografa"/>
                 <w:ind w:left="720" w:hanging="720"/>
                 <w:rPr>
                   <w:noProof/>
@@ -9052,7 +8899,7 @@
             </w:p>
             <w:p>
               <w:pPr>
-                <w:pStyle w:val="Bibliography"/>
+                <w:pStyle w:val="Bibliografa"/>
                 <w:ind w:left="720" w:hanging="720"/>
                 <w:rPr>
                   <w:noProof/>
@@ -9114,64 +8961,6 @@
 </w:document>
 </file>
 
-<file path=word/comments.xml><?xml version="1.0" encoding="utf-8"?>
-<w:comments xmlns:wpc="http://schemas.microsoft.com/office/word/2010/wordprocessingCanvas" xmlns:cx="http://schemas.microsoft.com/office/drawing/2014/chartex" xmlns:cx1="http://schemas.microsoft.com/office/drawing/2015/9/8/chartex" xmlns:cx2="http://schemas.microsoft.com/office/drawing/2015/10/21/chartex" xmlns:cx3="http://schemas.microsoft.com/office/drawing/2016/5/9/chartex" xmlns:cx4="http://schemas.microsoft.com/office/drawing/2016/5/10/chartex" xmlns:cx5="http://schemas.microsoft.com/office/drawing/2016/5/11/chartex" xmlns:cx6="http://schemas.microsoft.com/office/drawing/2016/5/12/chartex" xmlns:cx7="http://schemas.microsoft.com/office/drawing/2016/5/13/chartex" xmlns:cx8="http://schemas.microsoft.com/office/drawing/2016/5/14/chartex" xmlns:mc="http://schemas.openxmlformats.org/markup-compatibility/2006" xmlns:aink="http://schemas.microsoft.com/office/drawing/2016/ink" xmlns:am3d="http://schemas.microsoft.com/office/drawing/2017/model3d" xmlns:o="urn:schemas-microsoft-com:office:office" xmlns:r="http://schemas.openxmlformats.org/officeDocument/2006/relationships" xmlns:m="http://schemas.openxmlformats.org/officeDocument/2006/math" xmlns:v="urn:schemas-microsoft-com:vml" xmlns:wp14="http://schemas.microsoft.com/office/word/2010/wordprocessingDrawing" xmlns:wp="http://schemas.openxmlformats.org/drawingml/2006/wordprocessingDrawing" xmlns:w10="urn:schemas-microsoft-com:office:word" xmlns:w="http://schemas.openxmlformats.org/wordprocessingml/2006/main" xmlns:w14="http://schemas.microsoft.com/office/word/2010/wordml" xmlns:w15="http://schemas.microsoft.com/office/word/2012/wordml" xmlns:w16cex="http://schemas.microsoft.com/office/word/2018/wordml/cex" xmlns:w16cid="http://schemas.microsoft.com/office/word/2016/wordml/cid" xmlns:w16="http://schemas.microsoft.com/office/word/2018/wordml" xmlns:w16se="http://schemas.microsoft.com/office/word/2015/wordml/symex" xmlns:wpg="http://schemas.microsoft.com/office/word/2010/wordprocessingGroup" xmlns:wpi="http://schemas.microsoft.com/office/word/2010/wordprocessingInk" xmlns:wne="http://schemas.microsoft.com/office/word/2006/wordml" xmlns:wps="http://schemas.microsoft.com/office/word/2010/wordprocessingShape" mc:Ignorable="w14 w15 w16se w16cid w16 w16cex wp14">
-  <w:comment w:id="0" w:author="RAFAEL ANTONIO BOLAÑOS CAMERAS" w:date="2020-10-17T21:48:00Z" w:initials="RABC">
-    <w:p>
-      <w:pPr>
-        <w:pStyle w:val="CommentText"/>
-      </w:pPr>
-      <w:r>
-        <w:rPr>
-          <w:rStyle w:val="CommentReference"/>
-        </w:rPr>
-        <w:annotationRef/>
-      </w:r>
-      <w:r>
-        <w:t>https://scielo.conicyt.cl/scielo.php?script=sci_arttext&amp;pid=S0718-48082012000100001</w:t>
-      </w:r>
-      <w:r>
-        <w:t xml:space="preserve"> </w:t>
-      </w:r>
-      <w:r>
-        <w:t xml:space="preserve"> </w:t>
-      </w:r>
-    </w:p>
-    <w:p>
-      <w:pPr>
-        <w:pStyle w:val="CommentText"/>
-      </w:pPr>
-      <w:r>
-        <w:t>(DE ESTE LINK SAQUE ESE PEDO)</w:t>
-      </w:r>
-    </w:p>
-  </w:comment>
-  <w:comment w:id="1" w:author="RAFAEL ANTONIO BOLAÑOS CAMERAS" w:date="2020-10-17T22:50:00Z" w:initials="RABC">
-    <w:p>
-      <w:pPr>
-        <w:pStyle w:val="CommentText"/>
-      </w:pPr>
-      <w:r>
-        <w:rPr>
-          <w:rStyle w:val="CommentReference"/>
-        </w:rPr>
-        <w:annotationRef/>
-      </w:r>
-      <w:r>
-        <w:t>https://psychiatryonline.org/pb-assets/dsm/update/DSM5Update_octubre2018_es.pdf</w:t>
-      </w:r>
-    </w:p>
-  </w:comment>
-</w:comments>
-</file>
-
-<file path=word/commentsExtended.xml><?xml version="1.0" encoding="utf-8"?>
-<w15:commentsEx xmlns:wpc="http://schemas.microsoft.com/office/word/2010/wordprocessingCanvas" xmlns:cx="http://schemas.microsoft.com/office/drawing/2014/chartex" xmlns:cx1="http://schemas.microsoft.com/office/drawing/2015/9/8/chartex" xmlns:cx2="http://schemas.microsoft.com/office/drawing/2015/10/21/chartex" xmlns:cx3="http://schemas.microsoft.com/office/drawing/2016/5/9/chartex" xmlns:cx4="http://schemas.microsoft.com/office/drawing/2016/5/10/chartex" xmlns:cx5="http://schemas.microsoft.com/office/drawing/2016/5/11/chartex" xmlns:cx6="http://schemas.microsoft.com/office/drawing/2016/5/12/chartex" xmlns:cx7="http://schemas.microsoft.com/office/drawing/2016/5/13/chartex" xmlns:cx8="http://schemas.microsoft.com/office/drawing/2016/5/14/chartex" xmlns:mc="http://schemas.openxmlformats.org/markup-compatibility/2006" xmlns:aink="http://schemas.microsoft.com/office/drawing/2016/ink" xmlns:am3d="http://schemas.microsoft.com/office/drawing/2017/model3d" xmlns:o="urn:schemas-microsoft-com:office:office" xmlns:r="http://schemas.openxmlformats.org/officeDocument/2006/relationships" xmlns:m="http://schemas.openxmlformats.org/officeDocument/2006/math" xmlns:v="urn:schemas-microsoft-com:vml" xmlns:wp14="http://schemas.microsoft.com/office/word/2010/wordprocessingDrawing" xmlns:wp="http://schemas.openxmlformats.org/drawingml/2006/wordprocessingDrawing" xmlns:w10="urn:schemas-microsoft-com:office:word" xmlns:w="http://schemas.openxmlformats.org/wordprocessingml/2006/main" xmlns:w14="http://schemas.microsoft.com/office/word/2010/wordml" xmlns:w15="http://schemas.microsoft.com/office/word/2012/wordml" xmlns:w16cex="http://schemas.microsoft.com/office/word/2018/wordml/cex" xmlns:w16cid="http://schemas.microsoft.com/office/word/2016/wordml/cid" xmlns:w16="http://schemas.microsoft.com/office/word/2018/wordml" xmlns:w16se="http://schemas.microsoft.com/office/word/2015/wordml/symex" xmlns:wpg="http://schemas.microsoft.com/office/word/2010/wordprocessingGroup" xmlns:wpi="http://schemas.microsoft.com/office/word/2010/wordprocessingInk" xmlns:wne="http://schemas.microsoft.com/office/word/2006/wordml" xmlns:wps="http://schemas.microsoft.com/office/word/2010/wordprocessingShape" mc:Ignorable="w14 w15 w16se w16cid w16 w16cex wp14">
-  <w15:commentEx w15:paraId="5D2F11F3" w15:done="0"/>
-  <w15:commentEx w15:paraId="59CB799C" w15:done="0"/>
-</w15:commentsEx>
-</file>
-
 <file path=word/commentsExtensible.xml><?xml version="1.0" encoding="utf-8"?>
 <w16cex:commentsExtensible xmlns:wpc="http://schemas.microsoft.com/office/word/2010/wordprocessingCanvas" xmlns:cx="http://schemas.microsoft.com/office/drawing/2014/chartex" xmlns:cx1="http://schemas.microsoft.com/office/drawing/2015/9/8/chartex" xmlns:cx2="http://schemas.microsoft.com/office/drawing/2015/10/21/chartex" xmlns:cx3="http://schemas.microsoft.com/office/drawing/2016/5/9/chartex" xmlns:cx4="http://schemas.microsoft.com/office/drawing/2016/5/10/chartex" xmlns:cx5="http://schemas.microsoft.com/office/drawing/2016/5/11/chartex" xmlns:cx6="http://schemas.microsoft.com/office/drawing/2016/5/12/chartex" xmlns:cx7="http://schemas.microsoft.com/office/drawing/2016/5/13/chartex" xmlns:cx8="http://schemas.microsoft.com/office/drawing/2016/5/14/chartex" xmlns:mc="http://schemas.openxmlformats.org/markup-compatibility/2006" xmlns:aink="http://schemas.microsoft.com/office/drawing/2016/ink" xmlns:am3d="http://schemas.microsoft.com/office/drawing/2017/model3d" xmlns:o="urn:schemas-microsoft-com:office:office" xmlns:r="http://schemas.openxmlformats.org/officeDocument/2006/relationships" xmlns:m="http://schemas.openxmlformats.org/officeDocument/2006/math" xmlns:v="urn:schemas-microsoft-com:vml" xmlns:wp14="http://schemas.microsoft.com/office/word/2010/wordprocessingDrawing" xmlns:wp="http://schemas.openxmlformats.org/drawingml/2006/wordprocessingDrawing" xmlns:w10="urn:schemas-microsoft-com:office:word" xmlns:w="http://schemas.openxmlformats.org/wordprocessingml/2006/main" xmlns:w14="http://schemas.microsoft.com/office/word/2010/wordml" xmlns:w15="http://schemas.microsoft.com/office/word/2012/wordml" xmlns:w16cex="http://schemas.microsoft.com/office/word/2018/wordml/cex" xmlns:w16cid="http://schemas.microsoft.com/office/word/2016/wordml/cid" xmlns:w16="http://schemas.microsoft.com/office/word/2018/wordml" xmlns:w16se="http://schemas.microsoft.com/office/word/2015/wordml/symex" xmlns:wpg="http://schemas.microsoft.com/office/word/2010/wordprocessingGroup" xmlns:wpi="http://schemas.microsoft.com/office/word/2010/wordprocessingInk" xmlns:wne="http://schemas.microsoft.com/office/word/2006/wordml" xmlns:wps="http://schemas.microsoft.com/office/word/2010/wordprocessingShape" mc:Ignorable="w14 w15 w16se w16cid w16 w16cex wp14">
   <w16cex:commentExtensible w16cex:durableId="2335E534" w16cex:dateUtc="2020-10-18T02:48:00Z"/>
@@ -9179,15 +8968,8 @@
 </w16cex:commentsExtensible>
 </file>
 
-<file path=word/commentsIds.xml><?xml version="1.0" encoding="utf-8"?>
-<w16cid:commentsIds xmlns:wpc="http://schemas.microsoft.com/office/word/2010/wordprocessingCanvas" xmlns:cx="http://schemas.microsoft.com/office/drawing/2014/chartex" xmlns:cx1="http://schemas.microsoft.com/office/drawing/2015/9/8/chartex" xmlns:cx2="http://schemas.microsoft.com/office/drawing/2015/10/21/chartex" xmlns:cx3="http://schemas.microsoft.com/office/drawing/2016/5/9/chartex" xmlns:cx4="http://schemas.microsoft.com/office/drawing/2016/5/10/chartex" xmlns:cx5="http://schemas.microsoft.com/office/drawing/2016/5/11/chartex" xmlns:cx6="http://schemas.microsoft.com/office/drawing/2016/5/12/chartex" xmlns:cx7="http://schemas.microsoft.com/office/drawing/2016/5/13/chartex" xmlns:cx8="http://schemas.microsoft.com/office/drawing/2016/5/14/chartex" xmlns:mc="http://schemas.openxmlformats.org/markup-compatibility/2006" xmlns:aink="http://schemas.microsoft.com/office/drawing/2016/ink" xmlns:am3d="http://schemas.microsoft.com/office/drawing/2017/model3d" xmlns:o="urn:schemas-microsoft-com:office:office" xmlns:r="http://schemas.openxmlformats.org/officeDocument/2006/relationships" xmlns:m="http://schemas.openxmlformats.org/officeDocument/2006/math" xmlns:v="urn:schemas-microsoft-com:vml" xmlns:wp14="http://schemas.microsoft.com/office/word/2010/wordprocessingDrawing" xmlns:wp="http://schemas.openxmlformats.org/drawingml/2006/wordprocessingDrawing" xmlns:w10="urn:schemas-microsoft-com:office:word" xmlns:w="http://schemas.openxmlformats.org/wordprocessingml/2006/main" xmlns:w14="http://schemas.microsoft.com/office/word/2010/wordml" xmlns:w15="http://schemas.microsoft.com/office/word/2012/wordml" xmlns:w16cex="http://schemas.microsoft.com/office/word/2018/wordml/cex" xmlns:w16cid="http://schemas.microsoft.com/office/word/2016/wordml/cid" xmlns:w16="http://schemas.microsoft.com/office/word/2018/wordml" xmlns:w16se="http://schemas.microsoft.com/office/word/2015/wordml/symex" xmlns:wpg="http://schemas.microsoft.com/office/word/2010/wordprocessingGroup" xmlns:wpi="http://schemas.microsoft.com/office/word/2010/wordprocessingInk" xmlns:wne="http://schemas.microsoft.com/office/word/2006/wordml" xmlns:wps="http://schemas.microsoft.com/office/word/2010/wordprocessingShape" mc:Ignorable="w14 w15 w16se w16cid w16 w16cex wp14">
-  <w16cid:commentId w16cid:paraId="5D2F11F3" w16cid:durableId="2335E534"/>
-  <w16cid:commentId w16cid:paraId="59CB799C" w16cid:durableId="2335F3BF"/>
-</w16cid:commentsIds>
-</file>
-
 <file path=word/numbering.xml><?xml version="1.0" encoding="utf-8"?>
-<w:numbering xmlns:wpc="http://schemas.microsoft.com/office/word/2010/wordprocessingCanvas" xmlns:cx="http://schemas.microsoft.com/office/drawing/2014/chartex" xmlns:cx1="http://schemas.microsoft.com/office/drawing/2015/9/8/chartex" xmlns:cx2="http://schemas.microsoft.com/office/drawing/2015/10/21/chartex" xmlns:cx3="http://schemas.microsoft.com/office/drawing/2016/5/9/chartex" xmlns:cx4="http://schemas.microsoft.com/office/drawing/2016/5/10/chartex" xmlns:cx5="http://schemas.microsoft.com/office/drawing/2016/5/11/chartex" xmlns:cx6="http://schemas.microsoft.com/office/drawing/2016/5/12/chartex" xmlns:cx7="http://schemas.microsoft.com/office/drawing/2016/5/13/chartex" xmlns:cx8="http://schemas.microsoft.com/office/drawing/2016/5/14/chartex" xmlns:mc="http://schemas.openxmlformats.org/markup-compatibility/2006" xmlns:aink="http://schemas.microsoft.com/office/drawing/2016/ink" xmlns:am3d="http://schemas.microsoft.com/office/drawing/2017/model3d" xmlns:o="urn:schemas-microsoft-com:office:office" xmlns:r="http://schemas.openxmlformats.org/officeDocument/2006/relationships" xmlns:m="http://schemas.openxmlformats.org/officeDocument/2006/math" xmlns:v="urn:schemas-microsoft-com:vml" xmlns:wp14="http://schemas.microsoft.com/office/word/2010/wordprocessingDrawing" xmlns:wp="http://schemas.openxmlformats.org/drawingml/2006/wordprocessingDrawing" xmlns:w10="urn:schemas-microsoft-com:office:word" xmlns:w="http://schemas.openxmlformats.org/wordprocessingml/2006/main" xmlns:w14="http://schemas.microsoft.com/office/word/2010/wordml" xmlns:w15="http://schemas.microsoft.com/office/word/2012/wordml" xmlns:w16cex="http://schemas.microsoft.com/office/word/2018/wordml/cex" xmlns:w16cid="http://schemas.microsoft.com/office/word/2016/wordml/cid" xmlns:w16="http://schemas.microsoft.com/office/word/2018/wordml" xmlns:w16se="http://schemas.microsoft.com/office/word/2015/wordml/symex" xmlns:wpg="http://schemas.microsoft.com/office/word/2010/wordprocessingGroup" xmlns:wpi="http://schemas.microsoft.com/office/word/2010/wordprocessingInk" xmlns:wne="http://schemas.microsoft.com/office/word/2006/wordml" xmlns:wps="http://schemas.microsoft.com/office/word/2010/wordprocessingShape" mc:Ignorable="w14 w15 w16se w16cid w16 w16cex wp14">
+<w:numbering xmlns:wpc="http://schemas.microsoft.com/office/word/2010/wordprocessingCanvas" xmlns:cx="http://schemas.microsoft.com/office/drawing/2014/chartex" xmlns:cx1="http://schemas.microsoft.com/office/drawing/2015/9/8/chartex" xmlns:cx2="http://schemas.microsoft.com/office/drawing/2015/10/21/chartex" xmlns:cx3="http://schemas.microsoft.com/office/drawing/2016/5/9/chartex" xmlns:cx4="http://schemas.microsoft.com/office/drawing/2016/5/10/chartex" xmlns:cx5="http://schemas.microsoft.com/office/drawing/2016/5/11/chartex" xmlns:cx6="http://schemas.microsoft.com/office/drawing/2016/5/12/chartex" xmlns:cx7="http://schemas.microsoft.com/office/drawing/2016/5/13/chartex" xmlns:cx8="http://schemas.microsoft.com/office/drawing/2016/5/14/chartex" xmlns:mc="http://schemas.openxmlformats.org/markup-compatibility/2006" xmlns:aink="http://schemas.microsoft.com/office/drawing/2016/ink" xmlns:am3d="http://schemas.microsoft.com/office/drawing/2017/model3d" xmlns:o="urn:schemas-microsoft-com:office:office" xmlns:r="http://schemas.openxmlformats.org/officeDocument/2006/relationships" xmlns:m="http://schemas.openxmlformats.org/officeDocument/2006/math" xmlns:v="urn:schemas-microsoft-com:vml" xmlns:wp14="http://schemas.microsoft.com/office/word/2010/wordprocessingDrawing" xmlns:wp="http://schemas.openxmlformats.org/drawingml/2006/wordprocessingDrawing" xmlns:w10="urn:schemas-microsoft-com:office:word" xmlns:w="http://schemas.openxmlformats.org/wordprocessingml/2006/main" xmlns:w14="http://schemas.microsoft.com/office/word/2010/wordml" xmlns:w15="http://schemas.microsoft.com/office/word/2012/wordml" xmlns:w16cid="http://schemas.microsoft.com/office/word/2016/wordml/cid" xmlns:w16se="http://schemas.microsoft.com/office/word/2015/wordml/symex" xmlns:wpg="http://schemas.microsoft.com/office/word/2010/wordprocessingGroup" xmlns:wpi="http://schemas.microsoft.com/office/word/2010/wordprocessingInk" xmlns:wne="http://schemas.microsoft.com/office/word/2006/wordml" xmlns:wps="http://schemas.microsoft.com/office/word/2010/wordprocessingShape" mc:Ignorable="w14 w15 w16se w16cid wp14">
   <w:abstractNum w:abstractNumId="0" w15:restartNumberingAfterBreak="0">
     <w:nsid w:val="30F72DB2"/>
     <w:multiLevelType w:val="multilevel"/>
@@ -9685,6 +9467,92 @@
     </w:lvl>
   </w:abstractNum>
   <w:abstractNum w:abstractNumId="5" w15:restartNumberingAfterBreak="0">
+    <w:nsid w:val="6D4A7A60"/>
+    <w:multiLevelType w:val="hybridMultilevel"/>
+    <w:tmpl w:val="584275F8"/>
+    <w:lvl w:ilvl="0" w:tplc="0C0A0017">
+      <w:start w:val="1"/>
+      <w:numFmt w:val="lowerLetter"/>
+      <w:lvlText w:val="%1)"/>
+      <w:lvlJc w:val="left"/>
+      <w:pPr>
+        <w:ind w:left="720" w:hanging="360"/>
+      </w:pPr>
+    </w:lvl>
+    <w:lvl w:ilvl="1" w:tplc="0C0A0019" w:tentative="1">
+      <w:start w:val="1"/>
+      <w:numFmt w:val="lowerLetter"/>
+      <w:lvlText w:val="%2."/>
+      <w:lvlJc w:val="left"/>
+      <w:pPr>
+        <w:ind w:left="1440" w:hanging="360"/>
+      </w:pPr>
+    </w:lvl>
+    <w:lvl w:ilvl="2" w:tplc="0C0A001B" w:tentative="1">
+      <w:start w:val="1"/>
+      <w:numFmt w:val="lowerRoman"/>
+      <w:lvlText w:val="%3."/>
+      <w:lvlJc w:val="right"/>
+      <w:pPr>
+        <w:ind w:left="2160" w:hanging="180"/>
+      </w:pPr>
+    </w:lvl>
+    <w:lvl w:ilvl="3" w:tplc="0C0A000F" w:tentative="1">
+      <w:start w:val="1"/>
+      <w:numFmt w:val="decimal"/>
+      <w:lvlText w:val="%4."/>
+      <w:lvlJc w:val="left"/>
+      <w:pPr>
+        <w:ind w:left="2880" w:hanging="360"/>
+      </w:pPr>
+    </w:lvl>
+    <w:lvl w:ilvl="4" w:tplc="0C0A0019" w:tentative="1">
+      <w:start w:val="1"/>
+      <w:numFmt w:val="lowerLetter"/>
+      <w:lvlText w:val="%5."/>
+      <w:lvlJc w:val="left"/>
+      <w:pPr>
+        <w:ind w:left="3600" w:hanging="360"/>
+      </w:pPr>
+    </w:lvl>
+    <w:lvl w:ilvl="5" w:tplc="0C0A001B" w:tentative="1">
+      <w:start w:val="1"/>
+      <w:numFmt w:val="lowerRoman"/>
+      <w:lvlText w:val="%6."/>
+      <w:lvlJc w:val="right"/>
+      <w:pPr>
+        <w:ind w:left="4320" w:hanging="180"/>
+      </w:pPr>
+    </w:lvl>
+    <w:lvl w:ilvl="6" w:tplc="0C0A000F" w:tentative="1">
+      <w:start w:val="1"/>
+      <w:numFmt w:val="decimal"/>
+      <w:lvlText w:val="%7."/>
+      <w:lvlJc w:val="left"/>
+      <w:pPr>
+        <w:ind w:left="5040" w:hanging="360"/>
+      </w:pPr>
+    </w:lvl>
+    <w:lvl w:ilvl="7" w:tplc="0C0A0019" w:tentative="1">
+      <w:start w:val="1"/>
+      <w:numFmt w:val="lowerLetter"/>
+      <w:lvlText w:val="%8."/>
+      <w:lvlJc w:val="left"/>
+      <w:pPr>
+        <w:ind w:left="5760" w:hanging="360"/>
+      </w:pPr>
+    </w:lvl>
+    <w:lvl w:ilvl="8" w:tplc="0C0A001B" w:tentative="1">
+      <w:start w:val="1"/>
+      <w:numFmt w:val="lowerRoman"/>
+      <w:lvlText w:val="%9."/>
+      <w:lvlJc w:val="right"/>
+      <w:pPr>
+        <w:ind w:left="6480" w:hanging="180"/>
+      </w:pPr>
+    </w:lvl>
+  </w:abstractNum>
+  <w:abstractNum w:abstractNumId="6" w15:restartNumberingAfterBreak="0">
     <w:nsid w:val="6EEF051D"/>
     <w:multiLevelType w:val="hybridMultilevel"/>
     <w:tmpl w:val="C85020E2"/>
@@ -9770,7 +9638,7 @@
       </w:pPr>
     </w:lvl>
   </w:abstractNum>
-  <w:abstractNum w:abstractNumId="6" w15:restartNumberingAfterBreak="0">
+  <w:abstractNum w:abstractNumId="7" w15:restartNumberingAfterBreak="0">
     <w:nsid w:val="7CDE20A2"/>
     <w:multiLevelType w:val="hybridMultilevel"/>
     <w:tmpl w:val="14B6E25A"/>
@@ -9864,7 +9732,7 @@
     <w:abstractNumId w:val="1"/>
   </w:num>
   <w:num w:numId="2">
-    <w:abstractNumId w:val="6"/>
+    <w:abstractNumId w:val="7"/>
   </w:num>
   <w:num w:numId="3">
     <w:abstractNumId w:val="2"/>
@@ -9879,21 +9747,16 @@
     <w:abstractNumId w:val="3"/>
   </w:num>
   <w:num w:numId="7">
+    <w:abstractNumId w:val="6"/>
+  </w:num>
+  <w:num w:numId="8">
     <w:abstractNumId w:val="5"/>
   </w:num>
 </w:numbering>
 </file>
 
-<file path=word/people.xml><?xml version="1.0" encoding="utf-8"?>
-<w15:people xmlns:wpc="http://schemas.microsoft.com/office/word/2010/wordprocessingCanvas" xmlns:cx="http://schemas.microsoft.com/office/drawing/2014/chartex" xmlns:cx1="http://schemas.microsoft.com/office/drawing/2015/9/8/chartex" xmlns:cx2="http://schemas.microsoft.com/office/drawing/2015/10/21/chartex" xmlns:cx3="http://schemas.microsoft.com/office/drawing/2016/5/9/chartex" xmlns:cx4="http://schemas.microsoft.com/office/drawing/2016/5/10/chartex" xmlns:cx5="http://schemas.microsoft.com/office/drawing/2016/5/11/chartex" xmlns:cx6="http://schemas.microsoft.com/office/drawing/2016/5/12/chartex" xmlns:cx7="http://schemas.microsoft.com/office/drawing/2016/5/13/chartex" xmlns:cx8="http://schemas.microsoft.com/office/drawing/2016/5/14/chartex" xmlns:mc="http://schemas.openxmlformats.org/markup-compatibility/2006" xmlns:aink="http://schemas.microsoft.com/office/drawing/2016/ink" xmlns:am3d="http://schemas.microsoft.com/office/drawing/2017/model3d" xmlns:o="urn:schemas-microsoft-com:office:office" xmlns:r="http://schemas.openxmlformats.org/officeDocument/2006/relationships" xmlns:m="http://schemas.openxmlformats.org/officeDocument/2006/math" xmlns:v="urn:schemas-microsoft-com:vml" xmlns:wp14="http://schemas.microsoft.com/office/word/2010/wordprocessingDrawing" xmlns:wp="http://schemas.openxmlformats.org/drawingml/2006/wordprocessingDrawing" xmlns:w10="urn:schemas-microsoft-com:office:word" xmlns:w="http://schemas.openxmlformats.org/wordprocessingml/2006/main" xmlns:w14="http://schemas.microsoft.com/office/word/2010/wordml" xmlns:w15="http://schemas.microsoft.com/office/word/2012/wordml" xmlns:w16cex="http://schemas.microsoft.com/office/word/2018/wordml/cex" xmlns:w16cid="http://schemas.microsoft.com/office/word/2016/wordml/cid" xmlns:w16="http://schemas.microsoft.com/office/word/2018/wordml" xmlns:w16se="http://schemas.microsoft.com/office/word/2015/wordml/symex" xmlns:wpg="http://schemas.microsoft.com/office/word/2010/wordprocessingGroup" xmlns:wpi="http://schemas.microsoft.com/office/word/2010/wordprocessingInk" xmlns:wne="http://schemas.microsoft.com/office/word/2006/wordml" xmlns:wps="http://schemas.microsoft.com/office/word/2010/wordprocessingShape" mc:Ignorable="w14 w15 w16se w16cid w16 w16cex wp14">
-  <w15:person w15:author="RAFAEL ANTONIO BOLAÑOS CAMERAS">
-    <w15:presenceInfo w15:providerId="AD" w15:userId="S::L16270740@tuxtla.tecnm.mx::bd2f630f-890e-471f-8d4e-46fe440a6fe6"/>
-  </w15:person>
-</w15:people>
-</file>
-
 <file path=word/styles.xml><?xml version="1.0" encoding="utf-8"?>
-<w:styles xmlns:mc="http://schemas.openxmlformats.org/markup-compatibility/2006" xmlns:r="http://schemas.openxmlformats.org/officeDocument/2006/relationships" xmlns:w="http://schemas.openxmlformats.org/wordprocessingml/2006/main" xmlns:w14="http://schemas.microsoft.com/office/word/2010/wordml" xmlns:w15="http://schemas.microsoft.com/office/word/2012/wordml" xmlns:w16cex="http://schemas.microsoft.com/office/word/2018/wordml/cex" xmlns:w16cid="http://schemas.microsoft.com/office/word/2016/wordml/cid" xmlns:w16="http://schemas.microsoft.com/office/word/2018/wordml" xmlns:w16se="http://schemas.microsoft.com/office/word/2015/wordml/symex" mc:Ignorable="w14 w15 w16se w16cid w16 w16cex">
+<w:styles xmlns:mc="http://schemas.openxmlformats.org/markup-compatibility/2006" xmlns:r="http://schemas.openxmlformats.org/officeDocument/2006/relationships" xmlns:w="http://schemas.openxmlformats.org/wordprocessingml/2006/main" xmlns:w14="http://schemas.microsoft.com/office/word/2010/wordml" xmlns:w15="http://schemas.microsoft.com/office/word/2012/wordml" xmlns:w16cid="http://schemas.microsoft.com/office/word/2016/wordml/cid" xmlns:w16se="http://schemas.microsoft.com/office/word/2015/wordml/symex" mc:Ignorable="w14 w15 w16se w16cid">
   <w:docDefaults>
     <w:rPrDefault>
       <w:rPr>
@@ -10291,11 +10154,11 @@
     <w:name w:val="Normal"/>
     <w:qFormat/>
   </w:style>
-  <w:style w:type="paragraph" w:styleId="Heading1">
+  <w:style w:type="paragraph" w:styleId="Ttulo1">
     <w:name w:val="heading 1"/>
     <w:basedOn w:val="Normal"/>
     <w:next w:val="Normal"/>
-    <w:link w:val="Heading1Char"/>
+    <w:link w:val="Ttulo1Car"/>
     <w:uiPriority w:val="9"/>
     <w:qFormat/>
     <w:rsid w:val="006867BD"/>
@@ -10313,13 +10176,13 @@
       <w:lang w:eastAsia="es-ES"/>
     </w:rPr>
   </w:style>
-  <w:style w:type="character" w:default="1" w:styleId="DefaultParagraphFont">
+  <w:style w:type="character" w:default="1" w:styleId="Fuentedeprrafopredeter">
     <w:name w:val="Default Paragraph Font"/>
     <w:uiPriority w:val="1"/>
     <w:semiHidden/>
     <w:unhideWhenUsed/>
   </w:style>
-  <w:style w:type="table" w:default="1" w:styleId="TableNormal">
+  <w:style w:type="table" w:default="1" w:styleId="Tablanormal">
     <w:name w:val="Normal Table"/>
     <w:uiPriority w:val="99"/>
     <w:semiHidden/>
@@ -10334,13 +10197,13 @@
       </w:tblCellMar>
     </w:tblPr>
   </w:style>
-  <w:style w:type="numbering" w:default="1" w:styleId="NoList">
+  <w:style w:type="numbering" w:default="1" w:styleId="Sinlista">
     <w:name w:val="No List"/>
     <w:uiPriority w:val="99"/>
     <w:semiHidden/>
     <w:unhideWhenUsed/>
   </w:style>
-  <w:style w:type="paragraph" w:styleId="ListParagraph">
+  <w:style w:type="paragraph" w:styleId="Prrafodelista">
     <w:name w:val="List Paragraph"/>
     <w:basedOn w:val="Normal"/>
     <w:uiPriority w:val="34"/>
@@ -10368,9 +10231,9 @@
       <w:lang w:eastAsia="es-ES"/>
     </w:rPr>
   </w:style>
-  <w:style w:type="character" w:styleId="Strong">
+  <w:style w:type="character" w:styleId="Textoennegrita">
     <w:name w:val="Strong"/>
-    <w:basedOn w:val="DefaultParagraphFont"/>
+    <w:basedOn w:val="Fuentedeprrafopredeter"/>
     <w:uiPriority w:val="22"/>
     <w:qFormat/>
     <w:rsid w:val="00025B9A"/>
@@ -10379,9 +10242,9 @@
       <w:bCs/>
     </w:rPr>
   </w:style>
-  <w:style w:type="character" w:styleId="Emphasis">
+  <w:style w:type="character" w:styleId="nfasis">
     <w:name w:val="Emphasis"/>
-    <w:basedOn w:val="DefaultParagraphFont"/>
+    <w:basedOn w:val="Fuentedeprrafopredeter"/>
     <w:uiPriority w:val="20"/>
     <w:qFormat/>
     <w:rsid w:val="00025B9A"/>
@@ -10390,9 +10253,9 @@
       <w:iCs/>
     </w:rPr>
   </w:style>
-  <w:style w:type="character" w:styleId="Hyperlink">
+  <w:style w:type="character" w:styleId="Hipervnculo">
     <w:name w:val="Hyperlink"/>
-    <w:basedOn w:val="DefaultParagraphFont"/>
+    <w:basedOn w:val="Fuentedeprrafopredeter"/>
     <w:uiPriority w:val="99"/>
     <w:unhideWhenUsed/>
     <w:rsid w:val="00025B9A"/>
@@ -10401,10 +10264,10 @@
       <w:u w:val="single"/>
     </w:rPr>
   </w:style>
-  <w:style w:type="character" w:customStyle="1" w:styleId="Heading1Char">
-    <w:name w:val="Heading 1 Char"/>
-    <w:basedOn w:val="DefaultParagraphFont"/>
-    <w:link w:val="Heading1"/>
+  <w:style w:type="character" w:customStyle="1" w:styleId="Ttulo1Car">
+    <w:name w:val="Título 1 Car"/>
+    <w:basedOn w:val="Fuentedeprrafopredeter"/>
+    <w:link w:val="Ttulo1"/>
     <w:uiPriority w:val="9"/>
     <w:rsid w:val="006867BD"/>
     <w:rPr>
@@ -10415,7 +10278,7 @@
       <w:lang w:eastAsia="es-ES"/>
     </w:rPr>
   </w:style>
-  <w:style w:type="paragraph" w:styleId="Bibliography">
+  <w:style w:type="paragraph" w:styleId="Bibliografa">
     <w:name w:val="Bibliography"/>
     <w:basedOn w:val="Normal"/>
     <w:next w:val="Normal"/>
@@ -10423,9 +10286,9 @@
     <w:unhideWhenUsed/>
     <w:rsid w:val="006867BD"/>
   </w:style>
-  <w:style w:type="table" w:styleId="TableGrid">
+  <w:style w:type="table" w:styleId="Tablaconcuadrcula">
     <w:name w:val="Table Grid"/>
-    <w:basedOn w:val="TableNormal"/>
+    <w:basedOn w:val="Tablanormal"/>
     <w:uiPriority w:val="39"/>
     <w:rsid w:val="00EB3E7B"/>
     <w:pPr>
@@ -10442,7 +10305,7 @@
       </w:tblBorders>
     </w:tblPr>
   </w:style>
-  <w:style w:type="paragraph" w:styleId="Caption">
+  <w:style w:type="paragraph" w:styleId="Descripcin">
     <w:name w:val="caption"/>
     <w:basedOn w:val="Normal"/>
     <w:next w:val="Normal"/>
@@ -10461,9 +10324,9 @@
       <w:szCs w:val="18"/>
     </w:rPr>
   </w:style>
-  <w:style w:type="table" w:styleId="GridTable4">
+  <w:style w:type="table" w:styleId="Tabladecuadrcula4">
     <w:name w:val="Grid Table 4"/>
-    <w:basedOn w:val="TableNormal"/>
+    <w:basedOn w:val="Tablanormal"/>
     <w:uiPriority w:val="49"/>
     <w:rsid w:val="002514BC"/>
     <w:pPr>
@@ -10537,9 +10400,9 @@
       </w:tcPr>
     </w:tblStylePr>
   </w:style>
-  <w:style w:type="character" w:styleId="CommentReference">
+  <w:style w:type="character" w:styleId="Refdecomentario">
     <w:name w:val="annotation reference"/>
-    <w:basedOn w:val="DefaultParagraphFont"/>
+    <w:basedOn w:val="Fuentedeprrafopredeter"/>
     <w:uiPriority w:val="99"/>
     <w:semiHidden/>
     <w:unhideWhenUsed/>
@@ -10549,10 +10412,10 @@
       <w:szCs w:val="16"/>
     </w:rPr>
   </w:style>
-  <w:style w:type="paragraph" w:styleId="CommentText">
+  <w:style w:type="paragraph" w:styleId="Textocomentario">
     <w:name w:val="annotation text"/>
     <w:basedOn w:val="Normal"/>
-    <w:link w:val="CommentTextChar"/>
+    <w:link w:val="TextocomentarioCar"/>
     <w:uiPriority w:val="99"/>
     <w:semiHidden/>
     <w:unhideWhenUsed/>
@@ -10565,10 +10428,10 @@
       <w:szCs w:val="20"/>
     </w:rPr>
   </w:style>
-  <w:style w:type="character" w:customStyle="1" w:styleId="CommentTextChar">
-    <w:name w:val="Comment Text Char"/>
-    <w:basedOn w:val="DefaultParagraphFont"/>
-    <w:link w:val="CommentText"/>
+  <w:style w:type="character" w:customStyle="1" w:styleId="TextocomentarioCar">
+    <w:name w:val="Texto comentario Car"/>
+    <w:basedOn w:val="Fuentedeprrafopredeter"/>
+    <w:link w:val="Textocomentario"/>
     <w:uiPriority w:val="99"/>
     <w:semiHidden/>
     <w:rsid w:val="00B37008"/>
@@ -10577,11 +10440,11 @@
       <w:szCs w:val="20"/>
     </w:rPr>
   </w:style>
-  <w:style w:type="paragraph" w:styleId="CommentSubject">
+  <w:style w:type="paragraph" w:styleId="Asuntodelcomentario">
     <w:name w:val="annotation subject"/>
-    <w:basedOn w:val="CommentText"/>
-    <w:next w:val="CommentText"/>
-    <w:link w:val="CommentSubjectChar"/>
+    <w:basedOn w:val="Textocomentario"/>
+    <w:next w:val="Textocomentario"/>
+    <w:link w:val="AsuntodelcomentarioCar"/>
     <w:uiPriority w:val="99"/>
     <w:semiHidden/>
     <w:unhideWhenUsed/>
@@ -10591,10 +10454,10 @@
       <w:bCs/>
     </w:rPr>
   </w:style>
-  <w:style w:type="character" w:customStyle="1" w:styleId="CommentSubjectChar">
-    <w:name w:val="Comment Subject Char"/>
-    <w:basedOn w:val="CommentTextChar"/>
-    <w:link w:val="CommentSubject"/>
+  <w:style w:type="character" w:customStyle="1" w:styleId="AsuntodelcomentarioCar">
+    <w:name w:val="Asunto del comentario Car"/>
+    <w:basedOn w:val="TextocomentarioCar"/>
+    <w:link w:val="Asuntodelcomentario"/>
     <w:uiPriority w:val="99"/>
     <w:semiHidden/>
     <w:rsid w:val="00B37008"/>
@@ -10605,10 +10468,10 @@
       <w:szCs w:val="20"/>
     </w:rPr>
   </w:style>
-  <w:style w:type="paragraph" w:styleId="BalloonText">
+  <w:style w:type="paragraph" w:styleId="Textodeglobo">
     <w:name w:val="Balloon Text"/>
     <w:basedOn w:val="Normal"/>
-    <w:link w:val="BalloonTextChar"/>
+    <w:link w:val="TextodegloboCar"/>
     <w:uiPriority w:val="99"/>
     <w:semiHidden/>
     <w:unhideWhenUsed/>
@@ -10622,10 +10485,10 @@
       <w:szCs w:val="18"/>
     </w:rPr>
   </w:style>
-  <w:style w:type="character" w:customStyle="1" w:styleId="BalloonTextChar">
-    <w:name w:val="Balloon Text Char"/>
-    <w:basedOn w:val="DefaultParagraphFont"/>
-    <w:link w:val="BalloonText"/>
+  <w:style w:type="character" w:customStyle="1" w:styleId="TextodegloboCar">
+    <w:name w:val="Texto de globo Car"/>
+    <w:basedOn w:val="Fuentedeprrafopredeter"/>
+    <w:link w:val="Textodeglobo"/>
     <w:uiPriority w:val="99"/>
     <w:semiHidden/>
     <w:rsid w:val="00B37008"/>
@@ -10635,9 +10498,9 @@
       <w:szCs w:val="18"/>
     </w:rPr>
   </w:style>
-  <w:style w:type="character" w:styleId="UnresolvedMention">
+  <w:style w:type="character" w:styleId="Mencinsinresolver">
     <w:name w:val="Unresolved Mention"/>
-    <w:basedOn w:val="DefaultParagraphFont"/>
+    <w:basedOn w:val="Fuentedeprrafopredeter"/>
     <w:uiPriority w:val="99"/>
     <w:semiHidden/>
     <w:unhideWhenUsed/>
@@ -11108,7 +10971,7 @@
 </file>
 
 <file path=customXml/itemProps1.xml><?xml version="1.0" encoding="utf-8"?>
-<ds:datastoreItem xmlns:ds="http://schemas.openxmlformats.org/officeDocument/2006/customXml" ds:itemID="{797503C9-84CB-4257-B138-61A248F6C132}">
+<ds:datastoreItem xmlns:ds="http://schemas.openxmlformats.org/officeDocument/2006/customXml" ds:itemID="{5C140C66-7299-4FA1-862C-B47C2AE9A1DF}">
   <ds:schemaRefs>
     <ds:schemaRef ds:uri="http://schemas.openxmlformats.org/officeDocument/2006/bibliography"/>
   </ds:schemaRefs>

</xml_diff>